<commit_message>
Rest from weekend 22-23/02
</commit_message>
<xml_diff>
--- a/dossier_analyse.docx
+++ b/dossier_analyse.docx
@@ -19,6 +19,39 @@
       </w:r>
     </w:p>
     <w:p>
+      <w:pPr>
+        <w:rPr>
+          <w:i/>
+          <w:iCs/>
+        </w:rPr>
+      </w:pPr>
+      <w:r>
+        <w:rPr>
+          <w:i/>
+          <w:iCs/>
+        </w:rPr>
+        <w:t xml:space="preserve">Fichiers : models/read_files.py et </w:t>
+      </w:r>
+      <w:proofErr w:type="spellStart"/>
+      <w:r>
+        <w:rPr>
+          <w:i/>
+          <w:iCs/>
+        </w:rPr>
+        <w:t>EDA_</w:t>
+      </w:r>
+      <w:proofErr w:type="gramStart"/>
+      <w:r>
+        <w:rPr>
+          <w:i/>
+          <w:iCs/>
+        </w:rPr>
+        <w:t>df.ipynb</w:t>
+      </w:r>
+      <w:proofErr w:type="spellEnd"/>
+      <w:proofErr w:type="gramEnd"/>
+    </w:p>
+    <w:p>
       <w:r>
         <w:t>On commence l’analyse avec une exploration des données. A ce but, les fichiers sont lu utilisant la fonction de la librairie pandas « </w:t>
       </w:r>
@@ -75,6 +108,9 @@
       </w:r>
     </w:p>
     <w:p>
+      <w:pPr>
+        <w:jc w:val="both"/>
+      </w:pPr>
       <w:r>
         <w:t>Un fichier contentant les logs, qui représentent les traces d’activités de chaque apprenant d’un cours sur la plateforme ARCHE.</w:t>
       </w:r>
@@ -455,6 +491,9 @@
     </w:tbl>
     <w:p/>
     <w:p>
+      <w:pPr>
+        <w:jc w:val="both"/>
+      </w:pPr>
       <w:r>
         <w:t>Une première analyse montre que :</w:t>
       </w:r>
@@ -466,6 +505,7 @@
           <w:ilvl w:val="0"/>
           <w:numId w:val="2"/>
         </w:numPr>
+        <w:jc w:val="both"/>
       </w:pPr>
       <w:r>
         <w:t>Le fichier contient 29 006 lignes et 5 colonnes</w:t>
@@ -478,17 +518,27 @@
           <w:ilvl w:val="0"/>
           <w:numId w:val="2"/>
         </w:numPr>
+        <w:jc w:val="both"/>
       </w:pPr>
       <w:r>
         <w:t>Il n’y pas de valeurs manquantes</w:t>
       </w:r>
-    </w:p>
-    <w:p>
+      <w:r>
+        <w:t>.</w:t>
+      </w:r>
+    </w:p>
+    <w:p>
+      <w:pPr>
+        <w:jc w:val="both"/>
+      </w:pPr>
       <w:r>
         <w:t>On constate qu’il y a des pseudos dans les logs qui n’ont pas de correspondance avec dans les notes. Les lignes avec ces pseudos sont enlevées.</w:t>
       </w:r>
     </w:p>
     <w:p>
+      <w:pPr>
+        <w:jc w:val="both"/>
+      </w:pPr>
       <w:r>
         <w:t>La colonne « contexte » parait être un ensemble de deux éléments, séparés par un « : ». La colonne est découpée en deux colonnes : « </w:t>
       </w:r>
@@ -513,12 +563,12 @@
       </w:r>
     </w:p>
     <w:p>
-      <w:r>
-        <w:t xml:space="preserve">Pour pouvoir travailler avec les notions jours et heures, on sépare également la colonne « heure » en deux partie, une colonne « jour » avec les dates et une colonne « heures » </w:t>
-      </w:r>
+      <w:pPr>
+        <w:jc w:val="both"/>
+      </w:pPr>
       <w:r>
         <w:lastRenderedPageBreak/>
-        <w:t xml:space="preserve">avec l’heure exacte. La première colonne est convertie en </w:t>
+        <w:t xml:space="preserve">Pour pouvoir travailler avec les notions jours et heures, on sépare également la colonne « heure » en deux partie, une colonne « jour » avec les dates et une colonne « heures » avec l’heure exacte. La première colonne est convertie en </w:t>
       </w:r>
       <w:proofErr w:type="spellStart"/>
       <w:r>
@@ -539,25 +589,22 @@
       </w:r>
       <w:proofErr w:type="spellEnd"/>
       <w:r>
-        <w:t xml:space="preserve"> qui :</w:t>
-      </w:r>
-    </w:p>
-    <w:p>
-      <w:pPr>
-        <w:pStyle w:val="Paragraphedeliste"/>
-        <w:numPr>
-          <w:ilvl w:val="0"/>
-          <w:numId w:val="2"/>
-        </w:numPr>
-      </w:pPr>
-      <w:r>
-        <w:t xml:space="preserve">Contient 27 771 lignes et </w:t>
+        <w:t xml:space="preserve"> qui </w:t>
+      </w:r>
+      <w:r>
+        <w:t>c</w:t>
+      </w:r>
+      <w:r>
+        <w:t xml:space="preserve">ontient 27 771 lignes et </w:t>
       </w:r>
       <w:r>
         <w:t>8</w:t>
       </w:r>
       <w:r>
         <w:t xml:space="preserve"> colonnes</w:t>
+      </w:r>
+      <w:r>
+        <w:t>.</w:t>
       </w:r>
     </w:p>
     <w:tbl>
@@ -1307,12 +1354,18 @@
       </w:r>
     </w:p>
     <w:p>
+      <w:pPr>
+        <w:jc w:val="both"/>
+      </w:pPr>
       <w:r>
         <w:lastRenderedPageBreak/>
         <w:t>Les notes sont interprétées comme des objets (string), à cause des tirets qui sont présents. Afin de les convertir en entiers, on remplace les tirets par des zéros.</w:t>
       </w:r>
     </w:p>
     <w:p>
+      <w:pPr>
+        <w:jc w:val="both"/>
+      </w:pPr>
       <w:r>
         <w:t xml:space="preserve">Un </w:t>
       </w:r>
@@ -1339,6 +1392,9 @@
       </w:r>
     </w:p>
     <w:p>
+      <w:pPr>
+        <w:jc w:val="both"/>
+      </w:pPr>
       <w:r>
         <w:t xml:space="preserve">Pour le suivi des analyses </w:t>
       </w:r>
@@ -1347,6 +1403,9 @@
       </w:r>
     </w:p>
     <w:p>
+      <w:pPr>
+        <w:jc w:val="both"/>
+      </w:pPr>
       <w:r>
         <w:t xml:space="preserve">On obtient alors un </w:t>
       </w:r>
@@ -1544,6 +1603,9 @@
     </w:tbl>
     <w:p/>
     <w:p>
+      <w:pPr>
+        <w:jc w:val="both"/>
+      </w:pPr>
       <w:r>
         <w:t xml:space="preserve">On constate que le </w:t>
       </w:r>
@@ -1600,6 +1662,49 @@
       </w:r>
     </w:p>
     <w:p>
+      <w:pPr>
+        <w:rPr>
+          <w:i/>
+          <w:iCs/>
+        </w:rPr>
+      </w:pPr>
+      <w:r>
+        <w:rPr>
+          <w:i/>
+          <w:iCs/>
+        </w:rPr>
+        <w:t>Fichier : controllers/features_creation.py</w:t>
+      </w:r>
+      <w:r>
+        <w:rPr>
+          <w:i/>
+          <w:iCs/>
+        </w:rPr>
+        <w:t xml:space="preserve"> et </w:t>
+      </w:r>
+      <w:proofErr w:type="spellStart"/>
+      <w:r>
+        <w:rPr>
+          <w:i/>
+          <w:iCs/>
+        </w:rPr>
+        <w:t>EDA_</w:t>
+      </w:r>
+      <w:proofErr w:type="gramStart"/>
+      <w:r>
+        <w:rPr>
+          <w:i/>
+          <w:iCs/>
+        </w:rPr>
+        <w:t>logs.ipynb</w:t>
+      </w:r>
+      <w:proofErr w:type="spellEnd"/>
+      <w:proofErr w:type="gramEnd"/>
+    </w:p>
+    <w:p>
+      <w:pPr>
+        <w:jc w:val="both"/>
+      </w:pPr>
       <w:r>
         <w:t>Les indicateurs (« </w:t>
       </w:r>
@@ -1619,6 +1724,7 @@
           <w:ilvl w:val="0"/>
           <w:numId w:val="3"/>
         </w:numPr>
+        <w:jc w:val="both"/>
       </w:pPr>
       <w:r>
         <w:t xml:space="preserve">Le nombre d’actions réalisées par chaque </w:t>
@@ -1634,6 +1740,7 @@
           <w:ilvl w:val="0"/>
           <w:numId w:val="3"/>
         </w:numPr>
+        <w:jc w:val="both"/>
       </w:pPr>
       <w:r>
         <w:t>La moyenne du nombre d’actions réalisées p</w:t>
@@ -1649,6 +1756,7 @@
           <w:ilvl w:val="0"/>
           <w:numId w:val="3"/>
         </w:numPr>
+        <w:jc w:val="both"/>
       </w:pPr>
       <w:r>
         <w:t>Le nombre d’actions maximal réalisé</w:t>
@@ -1664,6 +1772,7 @@
           <w:ilvl w:val="0"/>
           <w:numId w:val="3"/>
         </w:numPr>
+        <w:jc w:val="both"/>
       </w:pPr>
       <w:r>
         <w:t xml:space="preserve">La variabilité </w:t>
@@ -1679,6 +1788,7 @@
           <w:ilvl w:val="0"/>
           <w:numId w:val="3"/>
         </w:numPr>
+        <w:jc w:val="both"/>
       </w:pPr>
       <w:r>
         <w:t>Le nombre de jours avec activité</w:t>
@@ -1691,6 +1801,7 @@
           <w:ilvl w:val="0"/>
           <w:numId w:val="3"/>
         </w:numPr>
+        <w:jc w:val="both"/>
       </w:pPr>
       <w:r>
         <w:t xml:space="preserve">La différence (en jours) entre </w:t>
@@ -1706,6 +1817,7 @@
           <w:ilvl w:val="0"/>
           <w:numId w:val="3"/>
         </w:numPr>
+        <w:jc w:val="both"/>
       </w:pPr>
       <w:r>
         <w:t>La constance d’activité</w:t>
@@ -1718,6 +1830,7 @@
           <w:ilvl w:val="0"/>
           <w:numId w:val="3"/>
         </w:numPr>
+        <w:jc w:val="both"/>
       </w:pPr>
       <w:r>
         <w:t>Le pourcentage d’actions réalisées pendant le week-end</w:t>
@@ -1730,6 +1843,7 @@
           <w:ilvl w:val="0"/>
           <w:numId w:val="3"/>
         </w:numPr>
+        <w:jc w:val="both"/>
       </w:pPr>
       <w:r>
         <w:t>La période moyenne d’activité par jour</w:t>
@@ -1742,6 +1856,7 @@
           <w:ilvl w:val="0"/>
           <w:numId w:val="3"/>
         </w:numPr>
+        <w:jc w:val="both"/>
       </w:pPr>
       <w:r>
         <w:t>Le pourcentage d’actions réalisées pendant la nuit</w:t>
@@ -1754,6 +1869,7 @@
           <w:ilvl w:val="0"/>
           <w:numId w:val="3"/>
         </w:numPr>
+        <w:jc w:val="both"/>
       </w:pPr>
       <w:r>
         <w:t>Le pourcentage d’actions réalisées le matin</w:t>
@@ -1766,6 +1882,7 @@
           <w:ilvl w:val="0"/>
           <w:numId w:val="3"/>
         </w:numPr>
+        <w:jc w:val="both"/>
       </w:pPr>
       <w:r>
         <w:t>Le pourcentage d’actions réalisées l’après-midi</w:t>
@@ -1778,6 +1895,7 @@
           <w:ilvl w:val="0"/>
           <w:numId w:val="3"/>
         </w:numPr>
+        <w:jc w:val="both"/>
       </w:pPr>
       <w:r>
         <w:t>Le pourcentage d’actions réalisées le soir</w:t>
@@ -1790,8 +1908,10 @@
           <w:ilvl w:val="0"/>
           <w:numId w:val="3"/>
         </w:numPr>
-      </w:pPr>
-      <w:r>
+        <w:jc w:val="both"/>
+      </w:pPr>
+      <w:r>
+        <w:lastRenderedPageBreak/>
         <w:t>Le nombre de composants utilisés par chaque apprenant</w:t>
       </w:r>
     </w:p>
@@ -1802,9 +1922,9 @@
           <w:ilvl w:val="0"/>
           <w:numId w:val="3"/>
         </w:numPr>
-      </w:pPr>
-      <w:r>
-        <w:lastRenderedPageBreak/>
+        <w:jc w:val="both"/>
+      </w:pPr>
+      <w:r>
         <w:t>Le nombre d’év</w:t>
       </w:r>
       <w:r>
@@ -1821,6 +1941,7 @@
           <w:ilvl w:val="0"/>
           <w:numId w:val="3"/>
         </w:numPr>
+        <w:jc w:val="both"/>
       </w:pPr>
       <w:r>
         <w:t>Le nombre de contextes générales utilisés par chaque apprenant</w:t>
@@ -1833,6 +1954,7 @@
           <w:ilvl w:val="0"/>
           <w:numId w:val="3"/>
         </w:numPr>
+        <w:jc w:val="both"/>
       </w:pPr>
       <w:r>
         <w:t xml:space="preserve">Le nombre d’actions pour chaque </w:t>
@@ -1848,6 +1970,7 @@
           <w:ilvl w:val="0"/>
           <w:numId w:val="3"/>
         </w:numPr>
+        <w:jc w:val="both"/>
       </w:pPr>
       <w:r>
         <w:t>Le nombre d’actions pour chaque événement par apprenant</w:t>
@@ -1860,6 +1983,7 @@
           <w:ilvl w:val="0"/>
           <w:numId w:val="3"/>
         </w:numPr>
+        <w:jc w:val="both"/>
       </w:pPr>
       <w:r>
         <w:t>Le nombre d’actions pour chaque contexte général par apprenant</w:t>
@@ -1872,6 +1996,7 @@
           <w:ilvl w:val="0"/>
           <w:numId w:val="3"/>
         </w:numPr>
+        <w:jc w:val="both"/>
       </w:pPr>
       <w:r>
         <w:t>Le composant le plus utilisé par apprenant</w:t>
@@ -1884,6 +2009,7 @@
           <w:ilvl w:val="0"/>
           <w:numId w:val="3"/>
         </w:numPr>
+        <w:jc w:val="both"/>
       </w:pPr>
       <w:r>
         <w:t>L’événement le plus utilisé par apprenant</w:t>
@@ -1896,12 +2022,16 @@
           <w:ilvl w:val="0"/>
           <w:numId w:val="3"/>
         </w:numPr>
+        <w:jc w:val="both"/>
       </w:pPr>
       <w:r>
         <w:t>Le contexte général le plus utilisé par apprenant</w:t>
       </w:r>
     </w:p>
     <w:p>
+      <w:pPr>
+        <w:jc w:val="both"/>
+      </w:pPr>
       <w:r>
         <w:t xml:space="preserve">On obtient alors un </w:t>
       </w:r>
@@ -1934,6 +2064,2934 @@
       </w:r>
       <w:r>
         <w:t xml:space="preserve"> Il n’y a pas de valeurs manquantes.</w:t>
+      </w:r>
+    </w:p>
+    <w:p>
+      <w:r>
+        <w:t xml:space="preserve">Les colonnes : </w:t>
+      </w:r>
+      <w:r>
+        <w:rPr>
+          <w:i/>
+          <w:iCs/>
+        </w:rPr>
+        <w:t>'</w:t>
+      </w:r>
+      <w:proofErr w:type="spellStart"/>
+      <w:r>
+        <w:rPr>
+          <w:i/>
+          <w:iCs/>
+        </w:rPr>
+        <w:t>nb_actions</w:t>
+      </w:r>
+      <w:proofErr w:type="spellEnd"/>
+      <w:r>
+        <w:rPr>
+          <w:i/>
+          <w:iCs/>
+        </w:rPr>
+        <w:t>', '</w:t>
+      </w:r>
+      <w:proofErr w:type="spellStart"/>
+      <w:r>
+        <w:rPr>
+          <w:i/>
+          <w:iCs/>
+        </w:rPr>
+        <w:t>moyenne_nb_actions</w:t>
+      </w:r>
+      <w:proofErr w:type="spellEnd"/>
+      <w:r>
+        <w:rPr>
+          <w:i/>
+          <w:iCs/>
+        </w:rPr>
+        <w:t>', '</w:t>
+      </w:r>
+      <w:proofErr w:type="spellStart"/>
+      <w:r>
+        <w:rPr>
+          <w:i/>
+          <w:iCs/>
+        </w:rPr>
+        <w:t>nb_jours_avec_action</w:t>
+      </w:r>
+      <w:proofErr w:type="spellEnd"/>
+      <w:r>
+        <w:rPr>
+          <w:i/>
+          <w:iCs/>
+        </w:rPr>
+        <w:t>',</w:t>
+      </w:r>
+      <w:r>
+        <w:rPr>
+          <w:i/>
+          <w:iCs/>
+        </w:rPr>
+        <w:t xml:space="preserve"> </w:t>
+      </w:r>
+      <w:r>
+        <w:rPr>
+          <w:i/>
+          <w:iCs/>
+        </w:rPr>
+        <w:t>'</w:t>
+      </w:r>
+      <w:proofErr w:type="spellStart"/>
+      <w:r>
+        <w:rPr>
+          <w:i/>
+          <w:iCs/>
+        </w:rPr>
+        <w:t>std_actions_par_jour</w:t>
+      </w:r>
+      <w:proofErr w:type="spellEnd"/>
+      <w:r>
+        <w:rPr>
+          <w:i/>
+          <w:iCs/>
+        </w:rPr>
+        <w:t>', '</w:t>
+      </w:r>
+      <w:proofErr w:type="spellStart"/>
+      <w:r>
+        <w:rPr>
+          <w:i/>
+          <w:iCs/>
+        </w:rPr>
+        <w:t>tempsdiff_jours</w:t>
+      </w:r>
+      <w:proofErr w:type="spellEnd"/>
+      <w:r>
+        <w:rPr>
+          <w:i/>
+          <w:iCs/>
+        </w:rPr>
+        <w:t>', '</w:t>
+      </w:r>
+      <w:proofErr w:type="spellStart"/>
+      <w:r>
+        <w:rPr>
+          <w:i/>
+          <w:iCs/>
+        </w:rPr>
+        <w:t>constance_activite</w:t>
+      </w:r>
+      <w:proofErr w:type="spellEnd"/>
+      <w:r>
+        <w:rPr>
+          <w:i/>
+          <w:iCs/>
+        </w:rPr>
+        <w:t>',</w:t>
+      </w:r>
+      <w:r>
+        <w:rPr>
+          <w:i/>
+          <w:iCs/>
+        </w:rPr>
+        <w:t xml:space="preserve"> </w:t>
+      </w:r>
+      <w:r>
+        <w:rPr>
+          <w:i/>
+          <w:iCs/>
+        </w:rPr>
+        <w:t>'</w:t>
+      </w:r>
+      <w:proofErr w:type="spellStart"/>
+      <w:r>
+        <w:rPr>
+          <w:i/>
+          <w:iCs/>
+        </w:rPr>
+        <w:t>activite_moyenne_par_jour_min</w:t>
+      </w:r>
+      <w:proofErr w:type="spellEnd"/>
+      <w:r>
+        <w:rPr>
+          <w:i/>
+          <w:iCs/>
+        </w:rPr>
+        <w:t>', '</w:t>
+      </w:r>
+      <w:proofErr w:type="spellStart"/>
+      <w:r>
+        <w:rPr>
+          <w:i/>
+          <w:iCs/>
+        </w:rPr>
+        <w:t>pourcentage_activite_nuit</w:t>
+      </w:r>
+      <w:proofErr w:type="spellEnd"/>
+      <w:r>
+        <w:rPr>
+          <w:i/>
+          <w:iCs/>
+        </w:rPr>
+        <w:t>',</w:t>
+      </w:r>
+      <w:r>
+        <w:rPr>
+          <w:i/>
+          <w:iCs/>
+        </w:rPr>
+        <w:t xml:space="preserve"> </w:t>
+      </w:r>
+      <w:r>
+        <w:rPr>
+          <w:i/>
+          <w:iCs/>
+        </w:rPr>
+        <w:t>'</w:t>
+      </w:r>
+      <w:proofErr w:type="spellStart"/>
+      <w:r>
+        <w:rPr>
+          <w:i/>
+          <w:iCs/>
+        </w:rPr>
+        <w:t>pourcentage_activite_matin</w:t>
+      </w:r>
+      <w:proofErr w:type="spellEnd"/>
+      <w:r>
+        <w:rPr>
+          <w:i/>
+          <w:iCs/>
+        </w:rPr>
+        <w:t>', '</w:t>
+      </w:r>
+      <w:proofErr w:type="spellStart"/>
+      <w:r>
+        <w:rPr>
+          <w:i/>
+          <w:iCs/>
+        </w:rPr>
+        <w:t>pourcentage_activite_aprem</w:t>
+      </w:r>
+      <w:proofErr w:type="spellEnd"/>
+      <w:r>
+        <w:rPr>
+          <w:i/>
+          <w:iCs/>
+        </w:rPr>
+        <w:t>',</w:t>
+      </w:r>
+      <w:r>
+        <w:rPr>
+          <w:i/>
+          <w:iCs/>
+        </w:rPr>
+        <w:t xml:space="preserve"> </w:t>
+      </w:r>
+      <w:r>
+        <w:rPr>
+          <w:i/>
+          <w:iCs/>
+        </w:rPr>
+        <w:t>'</w:t>
+      </w:r>
+      <w:proofErr w:type="spellStart"/>
+      <w:r>
+        <w:rPr>
+          <w:i/>
+          <w:iCs/>
+        </w:rPr>
+        <w:t>pourcentage_activite_soir</w:t>
+      </w:r>
+      <w:proofErr w:type="spellEnd"/>
+      <w:r>
+        <w:rPr>
+          <w:i/>
+          <w:iCs/>
+        </w:rPr>
+        <w:t>', '</w:t>
+      </w:r>
+      <w:proofErr w:type="spellStart"/>
+      <w:r>
+        <w:rPr>
+          <w:i/>
+          <w:iCs/>
+        </w:rPr>
+        <w:t>pct_weekend</w:t>
+      </w:r>
+      <w:proofErr w:type="spellEnd"/>
+      <w:r>
+        <w:rPr>
+          <w:i/>
+          <w:iCs/>
+        </w:rPr>
+        <w:t>', '</w:t>
+      </w:r>
+      <w:proofErr w:type="spellStart"/>
+      <w:r>
+        <w:rPr>
+          <w:i/>
+          <w:iCs/>
+        </w:rPr>
+        <w:t>nb_contexte</w:t>
+      </w:r>
+      <w:proofErr w:type="spellEnd"/>
+      <w:r>
+        <w:rPr>
+          <w:i/>
+          <w:iCs/>
+        </w:rPr>
+        <w:t>',</w:t>
+      </w:r>
+      <w:r>
+        <w:rPr>
+          <w:i/>
+          <w:iCs/>
+        </w:rPr>
+        <w:t xml:space="preserve"> </w:t>
+      </w:r>
+      <w:r>
+        <w:rPr>
+          <w:i/>
+          <w:iCs/>
+        </w:rPr>
+        <w:t>'</w:t>
+      </w:r>
+      <w:proofErr w:type="spellStart"/>
+      <w:r>
+        <w:rPr>
+          <w:i/>
+          <w:iCs/>
+        </w:rPr>
+        <w:t>nb_specification</w:t>
+      </w:r>
+      <w:proofErr w:type="spellEnd"/>
+      <w:r>
+        <w:rPr>
+          <w:i/>
+          <w:iCs/>
+        </w:rPr>
+        <w:t>', '</w:t>
+      </w:r>
+      <w:proofErr w:type="spellStart"/>
+      <w:r>
+        <w:rPr>
+          <w:i/>
+          <w:iCs/>
+        </w:rPr>
+        <w:t>nb_composant</w:t>
+      </w:r>
+      <w:proofErr w:type="spellEnd"/>
+      <w:r>
+        <w:rPr>
+          <w:i/>
+          <w:iCs/>
+        </w:rPr>
+        <w:t>', '</w:t>
+      </w:r>
+      <w:proofErr w:type="spellStart"/>
+      <w:r>
+        <w:rPr>
+          <w:i/>
+          <w:iCs/>
+        </w:rPr>
+        <w:t>contexte_Bloc_notes_collaboratif</w:t>
+      </w:r>
+      <w:proofErr w:type="spellEnd"/>
+      <w:r>
+        <w:rPr>
+          <w:i/>
+          <w:iCs/>
+        </w:rPr>
+        <w:t>',</w:t>
+      </w:r>
+      <w:r>
+        <w:rPr>
+          <w:i/>
+          <w:iCs/>
+        </w:rPr>
+        <w:t xml:space="preserve"> </w:t>
+      </w:r>
+      <w:r>
+        <w:rPr>
+          <w:i/>
+          <w:iCs/>
+        </w:rPr>
+        <w:t>'</w:t>
+      </w:r>
+      <w:proofErr w:type="spellStart"/>
+      <w:r>
+        <w:rPr>
+          <w:i/>
+          <w:iCs/>
+        </w:rPr>
+        <w:t>contexte_Cours</w:t>
+      </w:r>
+      <w:proofErr w:type="spellEnd"/>
+      <w:r>
+        <w:rPr>
+          <w:i/>
+          <w:iCs/>
+        </w:rPr>
+        <w:t>', '</w:t>
+      </w:r>
+      <w:proofErr w:type="spellStart"/>
+      <w:r>
+        <w:rPr>
+          <w:i/>
+          <w:iCs/>
+        </w:rPr>
+        <w:t>contexte_Devoir</w:t>
+      </w:r>
+      <w:proofErr w:type="spellEnd"/>
+      <w:r>
+        <w:rPr>
+          <w:i/>
+          <w:iCs/>
+        </w:rPr>
+        <w:t>', '</w:t>
+      </w:r>
+      <w:proofErr w:type="spellStart"/>
+      <w:r>
+        <w:rPr>
+          <w:i/>
+          <w:iCs/>
+        </w:rPr>
+        <w:t>contexte_Fichier</w:t>
+      </w:r>
+      <w:proofErr w:type="spellEnd"/>
+      <w:r>
+        <w:rPr>
+          <w:i/>
+          <w:iCs/>
+        </w:rPr>
+        <w:t>',</w:t>
+      </w:r>
+      <w:r>
+        <w:rPr>
+          <w:i/>
+          <w:iCs/>
+        </w:rPr>
+        <w:t xml:space="preserve"> </w:t>
+      </w:r>
+      <w:r>
+        <w:rPr>
+          <w:i/>
+          <w:iCs/>
+        </w:rPr>
+        <w:t>'</w:t>
+      </w:r>
+      <w:proofErr w:type="spellStart"/>
+      <w:r>
+        <w:rPr>
+          <w:i/>
+          <w:iCs/>
+        </w:rPr>
+        <w:t>contexte_Forum</w:t>
+      </w:r>
+      <w:proofErr w:type="spellEnd"/>
+      <w:r>
+        <w:rPr>
+          <w:i/>
+          <w:iCs/>
+        </w:rPr>
+        <w:t>', '</w:t>
+      </w:r>
+      <w:proofErr w:type="spellStart"/>
+      <w:r>
+        <w:rPr>
+          <w:i/>
+          <w:iCs/>
+        </w:rPr>
+        <w:t>contexte_Présence</w:t>
+      </w:r>
+      <w:proofErr w:type="spellEnd"/>
+      <w:r>
+        <w:rPr>
+          <w:i/>
+          <w:iCs/>
+        </w:rPr>
+        <w:t>', '</w:t>
+      </w:r>
+      <w:proofErr w:type="spellStart"/>
+      <w:r>
+        <w:rPr>
+          <w:i/>
+          <w:iCs/>
+        </w:rPr>
+        <w:t>contexte_Questionnaire</w:t>
+      </w:r>
+      <w:proofErr w:type="spellEnd"/>
+      <w:r>
+        <w:rPr>
+          <w:i/>
+          <w:iCs/>
+        </w:rPr>
+        <w:t>',</w:t>
+      </w:r>
+      <w:r>
+        <w:rPr>
+          <w:i/>
+          <w:iCs/>
+        </w:rPr>
+        <w:t xml:space="preserve"> </w:t>
+      </w:r>
+      <w:r>
+        <w:rPr>
+          <w:i/>
+          <w:iCs/>
+        </w:rPr>
+        <w:t>'</w:t>
+      </w:r>
+      <w:proofErr w:type="spellStart"/>
+      <w:r>
+        <w:rPr>
+          <w:i/>
+          <w:iCs/>
+        </w:rPr>
+        <w:t>contexte_Wooclap</w:t>
+      </w:r>
+      <w:proofErr w:type="spellEnd"/>
+      <w:r>
+        <w:rPr>
+          <w:i/>
+          <w:iCs/>
+        </w:rPr>
+        <w:t>', '</w:t>
+      </w:r>
+      <w:proofErr w:type="spellStart"/>
+      <w:r>
+        <w:rPr>
+          <w:i/>
+          <w:iCs/>
+        </w:rPr>
+        <w:t>composant_Commentaires</w:t>
+      </w:r>
+      <w:proofErr w:type="spellEnd"/>
+      <w:r>
+        <w:rPr>
+          <w:i/>
+          <w:iCs/>
+        </w:rPr>
+        <w:t>', '</w:t>
+      </w:r>
+      <w:proofErr w:type="spellStart"/>
+      <w:r>
+        <w:rPr>
+          <w:i/>
+          <w:iCs/>
+        </w:rPr>
+        <w:t>composant_Devoir</w:t>
+      </w:r>
+      <w:proofErr w:type="spellEnd"/>
+      <w:r>
+        <w:rPr>
+          <w:i/>
+          <w:iCs/>
+        </w:rPr>
+        <w:t>',</w:t>
+      </w:r>
+      <w:r>
+        <w:rPr>
+          <w:i/>
+          <w:iCs/>
+        </w:rPr>
+        <w:t xml:space="preserve"> </w:t>
+      </w:r>
+      <w:r>
+        <w:rPr>
+          <w:i/>
+          <w:iCs/>
+        </w:rPr>
+        <w:t>'</w:t>
+      </w:r>
+      <w:proofErr w:type="spellStart"/>
+      <w:r>
+        <w:rPr>
+          <w:i/>
+          <w:iCs/>
+        </w:rPr>
+        <w:t>composant_Fichier</w:t>
+      </w:r>
+      <w:proofErr w:type="spellEnd"/>
+      <w:r>
+        <w:rPr>
+          <w:i/>
+          <w:iCs/>
+        </w:rPr>
+        <w:t>', '</w:t>
+      </w:r>
+      <w:proofErr w:type="spellStart"/>
+      <w:r>
+        <w:rPr>
+          <w:i/>
+          <w:iCs/>
+        </w:rPr>
+        <w:t>composant_Questionnaire</w:t>
+      </w:r>
+      <w:proofErr w:type="spellEnd"/>
+      <w:r>
+        <w:rPr>
+          <w:i/>
+          <w:iCs/>
+        </w:rPr>
+        <w:t>',</w:t>
+      </w:r>
+      <w:r>
+        <w:rPr>
+          <w:i/>
+          <w:iCs/>
+        </w:rPr>
+        <w:t xml:space="preserve"> </w:t>
+      </w:r>
+      <w:r>
+        <w:rPr>
+          <w:i/>
+          <w:iCs/>
+        </w:rPr>
+        <w:t>'</w:t>
+      </w:r>
+      <w:proofErr w:type="spellStart"/>
+      <w:r>
+        <w:rPr>
+          <w:i/>
+          <w:iCs/>
+        </w:rPr>
+        <w:t>composant_Rapport_du_participant</w:t>
+      </w:r>
+      <w:proofErr w:type="spellEnd"/>
+      <w:r>
+        <w:rPr>
+          <w:i/>
+          <w:iCs/>
+        </w:rPr>
+        <w:t>', '</w:t>
+      </w:r>
+      <w:proofErr w:type="spellStart"/>
+      <w:r>
+        <w:rPr>
+          <w:i/>
+          <w:iCs/>
+        </w:rPr>
+        <w:t>composant_Rapport_d_ensemble</w:t>
+      </w:r>
+      <w:proofErr w:type="spellEnd"/>
+      <w:r>
+        <w:rPr>
+          <w:i/>
+          <w:iCs/>
+        </w:rPr>
+        <w:t>',</w:t>
+      </w:r>
+      <w:r>
+        <w:rPr>
+          <w:i/>
+          <w:iCs/>
+        </w:rPr>
+        <w:t xml:space="preserve"> </w:t>
+      </w:r>
+      <w:r>
+        <w:rPr>
+          <w:i/>
+          <w:iCs/>
+        </w:rPr>
+        <w:t>'</w:t>
+      </w:r>
+      <w:proofErr w:type="spellStart"/>
+      <w:r>
+        <w:rPr>
+          <w:i/>
+          <w:iCs/>
+        </w:rPr>
+        <w:t>composant_Remises_de_fichiers</w:t>
+      </w:r>
+      <w:proofErr w:type="spellEnd"/>
+      <w:r>
+        <w:rPr>
+          <w:i/>
+          <w:iCs/>
+        </w:rPr>
+        <w:t>', '</w:t>
+      </w:r>
+      <w:proofErr w:type="spellStart"/>
+      <w:r>
+        <w:rPr>
+          <w:i/>
+          <w:iCs/>
+        </w:rPr>
+        <w:t>composant_Système</w:t>
+      </w:r>
+      <w:proofErr w:type="spellEnd"/>
+      <w:r>
+        <w:rPr>
+          <w:i/>
+          <w:iCs/>
+        </w:rPr>
+        <w:t>',</w:t>
+      </w:r>
+      <w:r>
+        <w:rPr>
+          <w:i/>
+          <w:iCs/>
+        </w:rPr>
+        <w:t xml:space="preserve"> </w:t>
+      </w:r>
+      <w:r>
+        <w:rPr>
+          <w:i/>
+          <w:iCs/>
+        </w:rPr>
+        <w:t>'</w:t>
+      </w:r>
+      <w:proofErr w:type="spellStart"/>
+      <w:r>
+        <w:rPr>
+          <w:i/>
+          <w:iCs/>
+        </w:rPr>
+        <w:t>composant_Visites_guidées</w:t>
+      </w:r>
+      <w:proofErr w:type="spellEnd"/>
+      <w:r>
+        <w:rPr>
+          <w:i/>
+          <w:iCs/>
+        </w:rPr>
+        <w:t>', '</w:t>
+      </w:r>
+      <w:proofErr w:type="spellStart"/>
+      <w:r>
+        <w:rPr>
+          <w:i/>
+          <w:iCs/>
+        </w:rPr>
+        <w:t>nb_evenement</w:t>
+      </w:r>
+      <w:proofErr w:type="spellEnd"/>
+      <w:r>
+        <w:rPr>
+          <w:i/>
+          <w:iCs/>
+        </w:rPr>
+        <w:t>',</w:t>
+      </w:r>
+      <w:r>
+        <w:rPr>
+          <w:i/>
+          <w:iCs/>
+        </w:rPr>
+        <w:t xml:space="preserve"> </w:t>
+      </w:r>
+      <w:r>
+        <w:rPr>
+          <w:i/>
+          <w:iCs/>
+        </w:rPr>
+        <w:t>'</w:t>
+      </w:r>
+      <w:proofErr w:type="spellStart"/>
+      <w:r>
+        <w:rPr>
+          <w:i/>
+          <w:iCs/>
+        </w:rPr>
+        <w:t>evenement_Achèvement_d_activité_modifié</w:t>
+      </w:r>
+      <w:proofErr w:type="spellEnd"/>
+      <w:r>
+        <w:rPr>
+          <w:i/>
+          <w:iCs/>
+        </w:rPr>
+        <w:t>',</w:t>
+      </w:r>
+      <w:r>
+        <w:rPr>
+          <w:i/>
+          <w:iCs/>
+        </w:rPr>
+        <w:t xml:space="preserve"> </w:t>
+      </w:r>
+      <w:r>
+        <w:rPr>
+          <w:i/>
+          <w:iCs/>
+        </w:rPr>
+        <w:t>'</w:t>
+      </w:r>
+      <w:proofErr w:type="spellStart"/>
+      <w:r>
+        <w:rPr>
+          <w:i/>
+          <w:iCs/>
+        </w:rPr>
+        <w:t>evenement_Confirmation_de_suppression_de_travail_consultée</w:t>
+      </w:r>
+      <w:proofErr w:type="spellEnd"/>
+      <w:r>
+        <w:rPr>
+          <w:i/>
+          <w:iCs/>
+        </w:rPr>
+        <w:t>',</w:t>
+      </w:r>
+      <w:r>
+        <w:rPr>
+          <w:i/>
+          <w:iCs/>
+        </w:rPr>
+        <w:t xml:space="preserve"> </w:t>
+      </w:r>
+      <w:r>
+        <w:rPr>
+          <w:i/>
+          <w:iCs/>
+        </w:rPr>
+        <w:t>'</w:t>
+      </w:r>
+      <w:proofErr w:type="spellStart"/>
+      <w:r>
+        <w:rPr>
+          <w:i/>
+          <w:iCs/>
+        </w:rPr>
+        <w:t>evenement_Cours_consulté</w:t>
+      </w:r>
+      <w:proofErr w:type="spellEnd"/>
+      <w:r>
+        <w:rPr>
+          <w:i/>
+          <w:iCs/>
+        </w:rPr>
+        <w:t>', '</w:t>
+      </w:r>
+      <w:proofErr w:type="spellStart"/>
+      <w:r>
+        <w:rPr>
+          <w:i/>
+          <w:iCs/>
+        </w:rPr>
+        <w:t>evenement_Discussion_consultée</w:t>
+      </w:r>
+      <w:proofErr w:type="spellEnd"/>
+      <w:r>
+        <w:rPr>
+          <w:i/>
+          <w:iCs/>
+        </w:rPr>
+        <w:t>',</w:t>
+      </w:r>
+      <w:r>
+        <w:rPr>
+          <w:i/>
+          <w:iCs/>
+        </w:rPr>
+        <w:t xml:space="preserve"> </w:t>
+      </w:r>
+      <w:r>
+        <w:rPr>
+          <w:i/>
+          <w:iCs/>
+        </w:rPr>
+        <w:t>'</w:t>
+      </w:r>
+      <w:proofErr w:type="spellStart"/>
+      <w:r>
+        <w:rPr>
+          <w:i/>
+          <w:iCs/>
+        </w:rPr>
+        <w:t>evenement_Formulaire_de_remise_consulté</w:t>
+      </w:r>
+      <w:proofErr w:type="spellEnd"/>
+      <w:r>
+        <w:rPr>
+          <w:i/>
+          <w:iCs/>
+        </w:rPr>
+        <w:t>',</w:t>
+      </w:r>
+      <w:r>
+        <w:rPr>
+          <w:i/>
+          <w:iCs/>
+        </w:rPr>
+        <w:t xml:space="preserve"> </w:t>
+      </w:r>
+      <w:r>
+        <w:rPr>
+          <w:i/>
+          <w:iCs/>
+        </w:rPr>
+        <w:t>'</w:t>
+      </w:r>
+      <w:proofErr w:type="spellStart"/>
+      <w:r>
+        <w:rPr>
+          <w:i/>
+          <w:iCs/>
+        </w:rPr>
+        <w:t>evenement_Liste_d_utilisateurs_consultée</w:t>
+      </w:r>
+      <w:proofErr w:type="spellEnd"/>
+      <w:r>
+        <w:rPr>
+          <w:i/>
+          <w:iCs/>
+        </w:rPr>
+        <w:t>',</w:t>
+      </w:r>
+      <w:r>
+        <w:rPr>
+          <w:i/>
+          <w:iCs/>
+        </w:rPr>
+        <w:t xml:space="preserve"> </w:t>
+      </w:r>
+      <w:r>
+        <w:rPr>
+          <w:i/>
+          <w:iCs/>
+        </w:rPr>
+        <w:t>'</w:t>
+      </w:r>
+      <w:proofErr w:type="spellStart"/>
+      <w:r>
+        <w:rPr>
+          <w:i/>
+          <w:iCs/>
+        </w:rPr>
+        <w:t>evenement_Module_de_cours_consulté</w:t>
+      </w:r>
+      <w:proofErr w:type="spellEnd"/>
+      <w:r>
+        <w:rPr>
+          <w:i/>
+          <w:iCs/>
+        </w:rPr>
+        <w:t>',</w:t>
+      </w:r>
+      <w:r>
+        <w:rPr>
+          <w:i/>
+          <w:iCs/>
+        </w:rPr>
+        <w:t xml:space="preserve"> </w:t>
+      </w:r>
+      <w:r>
+        <w:rPr>
+          <w:i/>
+          <w:iCs/>
+        </w:rPr>
+        <w:t>'</w:t>
+      </w:r>
+      <w:proofErr w:type="spellStart"/>
+      <w:r>
+        <w:rPr>
+          <w:i/>
+          <w:iCs/>
+        </w:rPr>
+        <w:t>evenement_Profil_utilisateur_consulté</w:t>
+      </w:r>
+      <w:proofErr w:type="spellEnd"/>
+      <w:r>
+        <w:rPr>
+          <w:i/>
+          <w:iCs/>
+        </w:rPr>
+        <w:t>',</w:t>
+      </w:r>
+      <w:r>
+        <w:rPr>
+          <w:i/>
+          <w:iCs/>
+        </w:rPr>
+        <w:t xml:space="preserve"> </w:t>
+      </w:r>
+      <w:r>
+        <w:rPr>
+          <w:i/>
+          <w:iCs/>
+        </w:rPr>
+        <w:t>'</w:t>
+      </w:r>
+      <w:proofErr w:type="spellStart"/>
+      <w:r>
+        <w:rPr>
+          <w:i/>
+          <w:iCs/>
+        </w:rPr>
+        <w:t>evenement_Questionnaire_poursuivi</w:t>
+      </w:r>
+      <w:proofErr w:type="spellEnd"/>
+      <w:r>
+        <w:rPr>
+          <w:i/>
+          <w:iCs/>
+        </w:rPr>
+        <w:t>', '</w:t>
+      </w:r>
+      <w:proofErr w:type="spellStart"/>
+      <w:r>
+        <w:rPr>
+          <w:i/>
+          <w:iCs/>
+        </w:rPr>
+        <w:t>evenement_Questionnaire_soumis</w:t>
+      </w:r>
+      <w:proofErr w:type="spellEnd"/>
+      <w:r>
+        <w:rPr>
+          <w:i/>
+          <w:iCs/>
+        </w:rPr>
+        <w:t>',</w:t>
+      </w:r>
+      <w:r>
+        <w:rPr>
+          <w:i/>
+          <w:iCs/>
+        </w:rPr>
+        <w:t xml:space="preserve"> </w:t>
+      </w:r>
+      <w:r>
+        <w:rPr>
+          <w:i/>
+          <w:iCs/>
+        </w:rPr>
+        <w:t>'</w:t>
+      </w:r>
+      <w:proofErr w:type="spellStart"/>
+      <w:r>
+        <w:rPr>
+          <w:i/>
+          <w:iCs/>
+        </w:rPr>
+        <w:t>evenement_Rapport_de_cours_utilisateur_consulté</w:t>
+      </w:r>
+      <w:proofErr w:type="spellEnd"/>
+      <w:r>
+        <w:rPr>
+          <w:i/>
+          <w:iCs/>
+        </w:rPr>
+        <w:t>',</w:t>
+      </w:r>
+      <w:r>
+        <w:rPr>
+          <w:i/>
+          <w:iCs/>
+        </w:rPr>
+        <w:t xml:space="preserve"> </w:t>
+      </w:r>
+      <w:r>
+        <w:rPr>
+          <w:i/>
+          <w:iCs/>
+        </w:rPr>
+        <w:t>'</w:t>
+      </w:r>
+      <w:proofErr w:type="spellStart"/>
+      <w:r>
+        <w:rPr>
+          <w:i/>
+          <w:iCs/>
+        </w:rPr>
+        <w:t>evenement_Rapport_de_session_consulté</w:t>
+      </w:r>
+      <w:proofErr w:type="spellEnd"/>
+      <w:r>
+        <w:rPr>
+          <w:i/>
+          <w:iCs/>
+        </w:rPr>
+        <w:t>',</w:t>
+      </w:r>
+      <w:r>
+        <w:rPr>
+          <w:i/>
+          <w:iCs/>
+        </w:rPr>
+        <w:t xml:space="preserve"> </w:t>
+      </w:r>
+      <w:r>
+        <w:rPr>
+          <w:i/>
+          <w:iCs/>
+        </w:rPr>
+        <w:t>'</w:t>
+      </w:r>
+      <w:proofErr w:type="spellStart"/>
+      <w:r>
+        <w:rPr>
+          <w:i/>
+          <w:iCs/>
+        </w:rPr>
+        <w:t>evenement_Rapport_des_réponses_individuelles_consulté</w:t>
+      </w:r>
+      <w:proofErr w:type="spellEnd"/>
+      <w:r>
+        <w:rPr>
+          <w:i/>
+          <w:iCs/>
+        </w:rPr>
+        <w:t>',</w:t>
+      </w:r>
+      <w:r>
+        <w:rPr>
+          <w:i/>
+          <w:iCs/>
+        </w:rPr>
+        <w:t xml:space="preserve"> </w:t>
+      </w:r>
+      <w:r>
+        <w:rPr>
+          <w:i/>
+          <w:iCs/>
+        </w:rPr>
+        <w:t>'</w:t>
+      </w:r>
+      <w:proofErr w:type="spellStart"/>
+      <w:r>
+        <w:rPr>
+          <w:i/>
+          <w:iCs/>
+        </w:rPr>
+        <w:t>evenement_Statut_de_présence_renseigné_par_l_étudiant</w:t>
+      </w:r>
+      <w:proofErr w:type="spellEnd"/>
+      <w:r>
+        <w:rPr>
+          <w:i/>
+          <w:iCs/>
+        </w:rPr>
+        <w:t>',</w:t>
+      </w:r>
+      <w:r>
+        <w:rPr>
+          <w:i/>
+          <w:iCs/>
+        </w:rPr>
+        <w:t xml:space="preserve"> </w:t>
+      </w:r>
+      <w:r>
+        <w:rPr>
+          <w:i/>
+          <w:iCs/>
+        </w:rPr>
+        <w:t>'</w:t>
+      </w:r>
+      <w:proofErr w:type="spellStart"/>
+      <w:r>
+        <w:rPr>
+          <w:i/>
+          <w:iCs/>
+        </w:rPr>
+        <w:t>evenement_Statut_du_travail_remis_consulté</w:t>
+      </w:r>
+      <w:proofErr w:type="spellEnd"/>
+      <w:r>
+        <w:rPr>
+          <w:i/>
+          <w:iCs/>
+        </w:rPr>
+        <w:t>',</w:t>
+      </w:r>
+      <w:r>
+        <w:rPr>
+          <w:i/>
+          <w:iCs/>
+        </w:rPr>
+        <w:t xml:space="preserve"> </w:t>
+      </w:r>
+      <w:r>
+        <w:rPr>
+          <w:i/>
+          <w:iCs/>
+        </w:rPr>
+        <w:t>'</w:t>
+      </w:r>
+      <w:proofErr w:type="spellStart"/>
+      <w:r>
+        <w:rPr>
+          <w:i/>
+          <w:iCs/>
+        </w:rPr>
+        <w:t>evenement_Travail_de_devoir_créé</w:t>
+      </w:r>
+      <w:proofErr w:type="spellEnd"/>
+      <w:r>
+        <w:rPr>
+          <w:i/>
+          <w:iCs/>
+        </w:rPr>
+        <w:t>',</w:t>
+      </w:r>
+      <w:r>
+        <w:rPr>
+          <w:i/>
+          <w:iCs/>
+        </w:rPr>
+        <w:t xml:space="preserve"> </w:t>
+      </w:r>
+      <w:r>
+        <w:rPr>
+          <w:i/>
+          <w:iCs/>
+        </w:rPr>
+        <w:t>'</w:t>
+      </w:r>
+      <w:proofErr w:type="spellStart"/>
+      <w:r>
+        <w:rPr>
+          <w:i/>
+          <w:iCs/>
+        </w:rPr>
+        <w:t>evenement_Travail_de_devoir_modifié</w:t>
+      </w:r>
+      <w:proofErr w:type="spellEnd"/>
+      <w:r>
+        <w:rPr>
+          <w:i/>
+          <w:iCs/>
+        </w:rPr>
+        <w:t>', '</w:t>
+      </w:r>
+      <w:proofErr w:type="spellStart"/>
+      <w:r>
+        <w:rPr>
+          <w:i/>
+          <w:iCs/>
+        </w:rPr>
+        <w:t>evenement_Utilisateur_évalué</w:t>
+      </w:r>
+      <w:proofErr w:type="spellEnd"/>
+      <w:r>
+        <w:rPr>
+          <w:i/>
+          <w:iCs/>
+        </w:rPr>
+        <w:t>',</w:t>
+      </w:r>
+      <w:r>
+        <w:rPr>
+          <w:i/>
+          <w:iCs/>
+        </w:rPr>
+        <w:t xml:space="preserve"> </w:t>
+      </w:r>
+      <w:r>
+        <w:rPr>
+          <w:i/>
+          <w:iCs/>
+        </w:rPr>
+        <w:t>'</w:t>
+      </w:r>
+      <w:proofErr w:type="spellStart"/>
+      <w:r>
+        <w:rPr>
+          <w:i/>
+          <w:iCs/>
+        </w:rPr>
+        <w:t>top_contexte_Cours</w:t>
+      </w:r>
+      <w:proofErr w:type="spellEnd"/>
+      <w:r>
+        <w:rPr>
+          <w:i/>
+          <w:iCs/>
+        </w:rPr>
+        <w:t>', '</w:t>
+      </w:r>
+      <w:proofErr w:type="spellStart"/>
+      <w:r>
+        <w:rPr>
+          <w:i/>
+          <w:iCs/>
+        </w:rPr>
+        <w:t>top_contexte_Devoir</w:t>
+      </w:r>
+      <w:proofErr w:type="spellEnd"/>
+      <w:r>
+        <w:rPr>
+          <w:i/>
+          <w:iCs/>
+        </w:rPr>
+        <w:t>', '</w:t>
+      </w:r>
+      <w:proofErr w:type="spellStart"/>
+      <w:r>
+        <w:rPr>
+          <w:i/>
+          <w:iCs/>
+        </w:rPr>
+        <w:t>top_contexte_Fichier</w:t>
+      </w:r>
+      <w:proofErr w:type="spellEnd"/>
+      <w:r>
+        <w:rPr>
+          <w:i/>
+          <w:iCs/>
+        </w:rPr>
+        <w:t>',</w:t>
+      </w:r>
+      <w:r>
+        <w:rPr>
+          <w:i/>
+          <w:iCs/>
+        </w:rPr>
+        <w:t xml:space="preserve"> </w:t>
+      </w:r>
+      <w:r>
+        <w:rPr>
+          <w:i/>
+          <w:iCs/>
+        </w:rPr>
+        <w:t>'</w:t>
+      </w:r>
+      <w:proofErr w:type="spellStart"/>
+      <w:r>
+        <w:rPr>
+          <w:i/>
+          <w:iCs/>
+        </w:rPr>
+        <w:t>top_contexte_Présence</w:t>
+      </w:r>
+      <w:proofErr w:type="spellEnd"/>
+      <w:r>
+        <w:rPr>
+          <w:i/>
+          <w:iCs/>
+        </w:rPr>
+        <w:t>', '</w:t>
+      </w:r>
+      <w:proofErr w:type="spellStart"/>
+      <w:r>
+        <w:rPr>
+          <w:i/>
+          <w:iCs/>
+        </w:rPr>
+        <w:t>top_composant_Fichier</w:t>
+      </w:r>
+      <w:proofErr w:type="spellEnd"/>
+      <w:r>
+        <w:rPr>
+          <w:i/>
+          <w:iCs/>
+        </w:rPr>
+        <w:t>',</w:t>
+      </w:r>
+      <w:r>
+        <w:rPr>
+          <w:i/>
+          <w:iCs/>
+        </w:rPr>
+        <w:t xml:space="preserve"> </w:t>
+      </w:r>
+      <w:r>
+        <w:rPr>
+          <w:i/>
+          <w:iCs/>
+        </w:rPr>
+        <w:t>'</w:t>
+      </w:r>
+      <w:proofErr w:type="spellStart"/>
+      <w:r>
+        <w:rPr>
+          <w:i/>
+          <w:iCs/>
+        </w:rPr>
+        <w:t>top_composant_Présence</w:t>
+      </w:r>
+      <w:proofErr w:type="spellEnd"/>
+      <w:r>
+        <w:rPr>
+          <w:i/>
+          <w:iCs/>
+        </w:rPr>
+        <w:t>', '</w:t>
+      </w:r>
+      <w:proofErr w:type="spellStart"/>
+      <w:r>
+        <w:rPr>
+          <w:i/>
+          <w:iCs/>
+        </w:rPr>
+        <w:t>top_composant_Système</w:t>
+      </w:r>
+      <w:proofErr w:type="spellEnd"/>
+      <w:r>
+        <w:rPr>
+          <w:i/>
+          <w:iCs/>
+        </w:rPr>
+        <w:t>',</w:t>
+      </w:r>
+      <w:r>
+        <w:rPr>
+          <w:i/>
+          <w:iCs/>
+        </w:rPr>
+        <w:t xml:space="preserve"> </w:t>
+      </w:r>
+      <w:r>
+        <w:rPr>
+          <w:i/>
+          <w:iCs/>
+        </w:rPr>
+        <w:t>'</w:t>
+      </w:r>
+      <w:proofErr w:type="spellStart"/>
+      <w:r>
+        <w:rPr>
+          <w:i/>
+          <w:iCs/>
+        </w:rPr>
+        <w:t>top_evenement_Achèvement_d_activité_modifié</w:t>
+      </w:r>
+      <w:proofErr w:type="spellEnd"/>
+      <w:r>
+        <w:rPr>
+          <w:i/>
+          <w:iCs/>
+        </w:rPr>
+        <w:t>',</w:t>
+      </w:r>
+      <w:r>
+        <w:rPr>
+          <w:i/>
+          <w:iCs/>
+        </w:rPr>
+        <w:t xml:space="preserve"> </w:t>
+      </w:r>
+      <w:r>
+        <w:rPr>
+          <w:i/>
+          <w:iCs/>
+        </w:rPr>
+        <w:lastRenderedPageBreak/>
+        <w:t>'</w:t>
+      </w:r>
+      <w:proofErr w:type="spellStart"/>
+      <w:r>
+        <w:rPr>
+          <w:i/>
+          <w:iCs/>
+        </w:rPr>
+        <w:t>top_evenement_Cours_consulté</w:t>
+      </w:r>
+      <w:proofErr w:type="spellEnd"/>
+      <w:r>
+        <w:rPr>
+          <w:i/>
+          <w:iCs/>
+        </w:rPr>
+        <w:t>',</w:t>
+      </w:r>
+      <w:r>
+        <w:rPr>
+          <w:i/>
+          <w:iCs/>
+        </w:rPr>
+        <w:t xml:space="preserve"> </w:t>
+      </w:r>
+      <w:r>
+        <w:rPr>
+          <w:i/>
+          <w:iCs/>
+        </w:rPr>
+        <w:t>'</w:t>
+      </w:r>
+      <w:proofErr w:type="spellStart"/>
+      <w:r>
+        <w:rPr>
+          <w:i/>
+          <w:iCs/>
+        </w:rPr>
+        <w:t>top_evenement_Module_de_cours_consulté</w:t>
+      </w:r>
+      <w:proofErr w:type="spellEnd"/>
+      <w:r>
+        <w:rPr>
+          <w:i/>
+          <w:iCs/>
+        </w:rPr>
+        <w:t>',</w:t>
+      </w:r>
+      <w:r>
+        <w:rPr>
+          <w:i/>
+          <w:iCs/>
+        </w:rPr>
+        <w:t xml:space="preserve"> </w:t>
+      </w:r>
+      <w:r>
+        <w:rPr>
+          <w:i/>
+          <w:iCs/>
+        </w:rPr>
+        <w:t>'</w:t>
+      </w:r>
+      <w:proofErr w:type="spellStart"/>
+      <w:r>
+        <w:rPr>
+          <w:i/>
+          <w:iCs/>
+        </w:rPr>
+        <w:t>top_evenement_Rapport_de_session_consulté</w:t>
+      </w:r>
+      <w:proofErr w:type="spellEnd"/>
+      <w:r>
+        <w:rPr>
+          <w:i/>
+          <w:iCs/>
+        </w:rPr>
+        <w:t>'</w:t>
+      </w:r>
+    </w:p>
+    <w:p>
+      <w:pPr>
+        <w:jc w:val="both"/>
+        <w:rPr>
+          <w:b/>
+          <w:bCs/>
+        </w:rPr>
+      </w:pPr>
+      <w:r>
+        <w:rPr>
+          <w:b/>
+          <w:bCs/>
+        </w:rPr>
+        <w:t xml:space="preserve">Distribution des </w:t>
+      </w:r>
+      <w:proofErr w:type="spellStart"/>
+      <w:r>
+        <w:rPr>
+          <w:b/>
+          <w:bCs/>
+        </w:rPr>
+        <w:t>features</w:t>
+      </w:r>
+      <w:proofErr w:type="spellEnd"/>
+    </w:p>
+    <w:p>
+      <w:pPr>
+        <w:jc w:val="both"/>
+      </w:pPr>
+      <w:r>
+        <w:t xml:space="preserve">La plupart (54) des colonnes ont </w:t>
+      </w:r>
+      <w:r>
+        <w:t>des entiers comme valeurs</w:t>
+      </w:r>
+      <w:r>
+        <w:t xml:space="preserve">. </w:t>
+      </w:r>
+      <w:r>
+        <w:t xml:space="preserve">Il y a 9 colonnes avec des </w:t>
+      </w:r>
+      <w:proofErr w:type="spellStart"/>
+      <w:r>
+        <w:t>floats</w:t>
+      </w:r>
+      <w:proofErr w:type="spellEnd"/>
+      <w:r>
+        <w:t xml:space="preserve"> et trois colonnes sont catégorielles.</w:t>
+      </w:r>
+      <w:r>
+        <w:t xml:space="preserve"> Les distributions des </w:t>
+      </w:r>
+      <w:proofErr w:type="spellStart"/>
+      <w:r>
+        <w:t>features</w:t>
+      </w:r>
+      <w:proofErr w:type="spellEnd"/>
+      <w:r>
+        <w:t xml:space="preserve"> sont diverses</w:t>
+      </w:r>
+      <w:r>
+        <w:t>, mais ils ont tous au moins deux valeurs différentes.</w:t>
+      </w:r>
+    </w:p>
+    <w:p>
+      <w:pPr>
+        <w:jc w:val="both"/>
+        <w:rPr>
+          <w:b/>
+          <w:bCs/>
+        </w:rPr>
+      </w:pPr>
+      <w:r>
+        <w:rPr>
+          <w:b/>
+          <w:bCs/>
+        </w:rPr>
+        <w:t xml:space="preserve">Relation </w:t>
+      </w:r>
+      <w:proofErr w:type="spellStart"/>
+      <w:r>
+        <w:rPr>
+          <w:b/>
+          <w:bCs/>
+        </w:rPr>
+        <w:t>features</w:t>
+      </w:r>
+      <w:proofErr w:type="spellEnd"/>
+      <w:r>
+        <w:rPr>
+          <w:b/>
+          <w:bCs/>
+        </w:rPr>
+        <w:t xml:space="preserve"> et </w:t>
+      </w:r>
+      <w:proofErr w:type="spellStart"/>
+      <w:r>
+        <w:rPr>
+          <w:b/>
+          <w:bCs/>
+        </w:rPr>
+        <w:t>target</w:t>
+      </w:r>
+      <w:proofErr w:type="spellEnd"/>
+    </w:p>
+    <w:p>
+      <w:pPr>
+        <w:jc w:val="both"/>
+      </w:pPr>
+      <w:r>
+        <w:t>Il n’y a pas de relation significante entre les notes et les variables catégorielles.</w:t>
+      </w:r>
+    </w:p>
+    <w:p>
+      <w:pPr>
+        <w:jc w:val="both"/>
+      </w:pPr>
+      <w:r>
+        <w:t xml:space="preserve">Les corrélations entre les notes et les variables </w:t>
+      </w:r>
+      <w:proofErr w:type="spellStart"/>
+      <w:r>
+        <w:t>int</w:t>
+      </w:r>
+      <w:proofErr w:type="spellEnd"/>
+      <w:r>
+        <w:t xml:space="preserve"> et </w:t>
+      </w:r>
+      <w:proofErr w:type="spellStart"/>
+      <w:r>
+        <w:t>float</w:t>
+      </w:r>
+      <w:proofErr w:type="spellEnd"/>
+      <w:r>
+        <w:t xml:space="preserve"> varient entre</w:t>
+      </w:r>
+      <w:r>
+        <w:t xml:space="preserve"> -0,18</w:t>
+      </w:r>
+      <w:r>
+        <w:t xml:space="preserve"> et 0,26</w:t>
+      </w:r>
+      <w:r>
+        <w:t xml:space="preserve">. </w:t>
+      </w:r>
+      <w:r>
+        <w:t>Il y a une corrélation</w:t>
+      </w:r>
+      <w:r>
+        <w:t xml:space="preserve"> positive</w:t>
+      </w:r>
+      <w:r>
+        <w:t xml:space="preserve"> (Pearson) significante entre les notes et :</w:t>
+      </w:r>
+    </w:p>
+    <w:p>
+      <w:pPr>
+        <w:pStyle w:val="Paragraphedeliste"/>
+        <w:numPr>
+          <w:ilvl w:val="0"/>
+          <w:numId w:val="2"/>
+        </w:numPr>
+        <w:jc w:val="both"/>
+      </w:pPr>
+      <w:proofErr w:type="spellStart"/>
+      <w:r>
+        <w:t>Evenement_Fichier</w:t>
+      </w:r>
+      <w:proofErr w:type="spellEnd"/>
+      <w:r>
+        <w:t xml:space="preserve"> déposé</w:t>
+      </w:r>
+    </w:p>
+    <w:p>
+      <w:pPr>
+        <w:pStyle w:val="Paragraphedeliste"/>
+        <w:numPr>
+          <w:ilvl w:val="0"/>
+          <w:numId w:val="2"/>
+        </w:numPr>
+        <w:jc w:val="both"/>
+      </w:pPr>
+      <w:proofErr w:type="spellStart"/>
+      <w:r>
+        <w:t>Evenement_Travail</w:t>
+      </w:r>
+      <w:proofErr w:type="spellEnd"/>
+      <w:r>
+        <w:t xml:space="preserve"> de devoir remis</w:t>
+      </w:r>
+    </w:p>
+    <w:p>
+      <w:pPr>
+        <w:pStyle w:val="Paragraphedeliste"/>
+        <w:numPr>
+          <w:ilvl w:val="0"/>
+          <w:numId w:val="2"/>
+        </w:numPr>
+        <w:jc w:val="both"/>
+      </w:pPr>
+      <w:proofErr w:type="spellStart"/>
+      <w:r>
+        <w:t>Composant_Remises</w:t>
+      </w:r>
+      <w:proofErr w:type="spellEnd"/>
+      <w:r>
+        <w:t xml:space="preserve"> de fichiers</w:t>
+      </w:r>
+    </w:p>
+    <w:p>
+      <w:pPr>
+        <w:pStyle w:val="Paragraphedeliste"/>
+        <w:numPr>
+          <w:ilvl w:val="0"/>
+          <w:numId w:val="2"/>
+        </w:numPr>
+        <w:jc w:val="both"/>
+      </w:pPr>
+      <w:proofErr w:type="spellStart"/>
+      <w:r>
+        <w:t>Evenement_Formulaire</w:t>
+      </w:r>
+      <w:proofErr w:type="spellEnd"/>
+      <w:r>
+        <w:t xml:space="preserve"> de remise consulté</w:t>
+      </w:r>
+    </w:p>
+    <w:p>
+      <w:pPr>
+        <w:pStyle w:val="Paragraphedeliste"/>
+        <w:numPr>
+          <w:ilvl w:val="0"/>
+          <w:numId w:val="2"/>
+        </w:numPr>
+        <w:jc w:val="both"/>
+      </w:pPr>
+      <w:proofErr w:type="spellStart"/>
+      <w:r>
+        <w:t>Evenement_</w:t>
+      </w:r>
+      <w:r>
+        <w:t>Travail</w:t>
+      </w:r>
+      <w:proofErr w:type="spellEnd"/>
+      <w:r>
+        <w:t xml:space="preserve"> de devoir modifié</w:t>
+      </w:r>
+    </w:p>
+    <w:p>
+      <w:pPr>
+        <w:pStyle w:val="Paragraphedeliste"/>
+        <w:numPr>
+          <w:ilvl w:val="0"/>
+          <w:numId w:val="2"/>
+        </w:numPr>
+        <w:jc w:val="both"/>
+      </w:pPr>
+      <w:proofErr w:type="spellStart"/>
+      <w:r>
+        <w:t>Evenement_Travail</w:t>
+      </w:r>
+      <w:proofErr w:type="spellEnd"/>
+      <w:r>
+        <w:t xml:space="preserve"> de devoir créé</w:t>
+      </w:r>
+    </w:p>
+    <w:p>
+      <w:pPr>
+        <w:jc w:val="both"/>
+      </w:pPr>
+      <w:r>
+        <w:t xml:space="preserve">Les autres </w:t>
+      </w:r>
+      <w:r>
+        <w:t>corrélations sont non-significatives.</w:t>
+      </w:r>
+    </w:p>
+    <w:p>
+      <w:pPr>
+        <w:jc w:val="both"/>
+        <w:rPr>
+          <w:b/>
+          <w:bCs/>
+        </w:rPr>
+      </w:pPr>
+      <w:r>
+        <w:rPr>
+          <w:b/>
+          <w:bCs/>
+        </w:rPr>
+        <w:t xml:space="preserve">Relations </w:t>
+      </w:r>
+      <w:proofErr w:type="spellStart"/>
+      <w:r>
+        <w:rPr>
+          <w:b/>
+          <w:bCs/>
+        </w:rPr>
+        <w:t>featu</w:t>
+      </w:r>
+      <w:r>
+        <w:rPr>
+          <w:b/>
+          <w:bCs/>
+        </w:rPr>
+        <w:t>re</w:t>
+      </w:r>
+      <w:proofErr w:type="spellEnd"/>
+      <w:r>
+        <w:rPr>
+          <w:b/>
+          <w:bCs/>
+        </w:rPr>
+        <w:t xml:space="preserve"> x </w:t>
+      </w:r>
+      <w:proofErr w:type="spellStart"/>
+      <w:r>
+        <w:rPr>
+          <w:b/>
+          <w:bCs/>
+        </w:rPr>
+        <w:t>feature</w:t>
+      </w:r>
+      <w:proofErr w:type="spellEnd"/>
+    </w:p>
+    <w:p>
+      <w:pPr>
+        <w:jc w:val="both"/>
+      </w:pPr>
+      <w:r>
+        <w:t xml:space="preserve">Il y a </w:t>
+      </w:r>
+      <w:r>
+        <w:t>des</w:t>
+      </w:r>
+      <w:r>
+        <w:t xml:space="preserve"> très forte</w:t>
+      </w:r>
+      <w:r>
+        <w:t>s</w:t>
+      </w:r>
+      <w:r>
+        <w:t xml:space="preserve"> corrélations entre les 6 </w:t>
+      </w:r>
+      <w:proofErr w:type="spellStart"/>
+      <w:r>
+        <w:t>features</w:t>
+      </w:r>
+      <w:proofErr w:type="spellEnd"/>
+      <w:r>
+        <w:t xml:space="preserve"> ayant une corrélation significative avec le </w:t>
+      </w:r>
+      <w:proofErr w:type="spellStart"/>
+      <w:r>
+        <w:t>target</w:t>
+      </w:r>
+      <w:proofErr w:type="spellEnd"/>
+      <w:r>
+        <w:t xml:space="preserve">. </w:t>
+      </w:r>
+      <w:r>
+        <w:t xml:space="preserve">Il y a également des corrélations fortes </w:t>
+      </w:r>
+      <w:r>
+        <w:t xml:space="preserve">entre plusieurs autres </w:t>
+      </w:r>
+      <w:proofErr w:type="spellStart"/>
+      <w:r>
+        <w:t>features</w:t>
+      </w:r>
+      <w:proofErr w:type="spellEnd"/>
+      <w:r>
+        <w:t xml:space="preserve">, ce qui n’est </w:t>
+      </w:r>
+      <w:r>
+        <w:t>pas étonnante vue</w:t>
+      </w:r>
+      <w:r>
+        <w:t xml:space="preserve"> que les colonnes « contexte</w:t>
+      </w:r>
+      <w:r>
+        <w:t> », « </w:t>
+      </w:r>
+      <w:proofErr w:type="spellStart"/>
+      <w:r>
+        <w:t>evenement</w:t>
+      </w:r>
+      <w:proofErr w:type="spellEnd"/>
+      <w:r>
+        <w:t> » et « composant » sont intrinsèquement fortement liées</w:t>
+      </w:r>
+      <w:r>
+        <w:t xml:space="preserve"> et forme la base de plusieurs </w:t>
+      </w:r>
+      <w:proofErr w:type="spellStart"/>
+      <w:r>
+        <w:t>features</w:t>
+      </w:r>
+      <w:proofErr w:type="spellEnd"/>
+      <w:r>
+        <w:t xml:space="preserve">. Nos analyses futures vont alors devoir </w:t>
+      </w:r>
+      <w:r>
+        <w:t xml:space="preserve">prendre en compte cette </w:t>
+      </w:r>
+      <w:proofErr w:type="spellStart"/>
+      <w:r>
+        <w:t>multicollinearité</w:t>
+      </w:r>
+      <w:proofErr w:type="spellEnd"/>
+      <w:r>
+        <w:t>.</w:t>
+      </w:r>
+    </w:p>
+    <w:p>
+      <w:pPr>
+        <w:jc w:val="both"/>
+        <w:rPr>
+          <w:b/>
+          <w:bCs/>
+        </w:rPr>
+      </w:pPr>
+      <w:r>
+        <w:rPr>
+          <w:b/>
+          <w:bCs/>
+        </w:rPr>
+        <w:t>Suppression des corrélations égales à 1</w:t>
+      </w:r>
+    </w:p>
+    <w:p>
+      <w:pPr>
+        <w:jc w:val="both"/>
+      </w:pPr>
+      <w:r>
+        <w:t>Cependant, on constate plusieurs variables qui sont parfaitement corrél</w:t>
+      </w:r>
+      <w:r>
+        <w:t>ée</w:t>
+      </w:r>
+      <w:r>
+        <w:t xml:space="preserve"> l’un à l’autre</w:t>
+      </w:r>
+      <w:r>
+        <w:t xml:space="preserve"> (</w:t>
+      </w:r>
+      <w:r>
+        <w:t xml:space="preserve">coefficient de </w:t>
+      </w:r>
+      <w:r>
+        <w:t xml:space="preserve">corrélation </w:t>
+      </w:r>
+      <w:r>
+        <w:t>égal à</w:t>
+      </w:r>
+      <w:r>
+        <w:t xml:space="preserve"> 1)</w:t>
+      </w:r>
+      <w:r>
+        <w:t xml:space="preserve">. </w:t>
+      </w:r>
+      <w:r>
+        <w:t>Vue que ces variables contiennent exactement la même information, on va supprimer une colonne de chaque pair.</w:t>
+      </w:r>
+      <w:r>
+        <w:t xml:space="preserve"> </w:t>
+      </w:r>
+      <w:r>
+        <w:t>Ainsi 14 variables sont supprimé</w:t>
+      </w:r>
+      <w:r>
+        <w:t>e</w:t>
+      </w:r>
+      <w:r>
+        <w:t>s.</w:t>
+      </w:r>
+    </w:p>
+    <w:p>
+      <w:pPr>
+        <w:pStyle w:val="Titre2"/>
+      </w:pPr>
+      <w:proofErr w:type="spellStart"/>
+      <w:r>
+        <w:t>Feature</w:t>
+      </w:r>
+      <w:proofErr w:type="spellEnd"/>
+      <w:r>
+        <w:t xml:space="preserve"> </w:t>
+      </w:r>
+      <w:r>
+        <w:t>transformation</w:t>
+      </w:r>
+    </w:p>
+    <w:p>
+      <w:pPr>
+        <w:rPr>
+          <w:i/>
+          <w:iCs/>
+        </w:rPr>
+      </w:pPr>
+      <w:r>
+        <w:rPr>
+          <w:i/>
+          <w:iCs/>
+        </w:rPr>
+        <w:t xml:space="preserve">Fichier : </w:t>
+      </w:r>
+      <w:r>
+        <w:rPr>
+          <w:i/>
+          <w:iCs/>
+        </w:rPr>
+        <w:t>controllers/</w:t>
+      </w:r>
+      <w:r>
+        <w:rPr>
+          <w:i/>
+          <w:iCs/>
+        </w:rPr>
+        <w:t>preprocessing.py</w:t>
+      </w:r>
+    </w:p>
+    <w:p>
+      <w:pPr>
+        <w:rPr>
+          <w:b/>
+          <w:bCs/>
+        </w:rPr>
+      </w:pPr>
+      <w:r>
+        <w:rPr>
+          <w:b/>
+          <w:bCs/>
+        </w:rPr>
+        <w:t>Train-test split</w:t>
+      </w:r>
+    </w:p>
+    <w:p>
+      <w:pPr>
+        <w:jc w:val="both"/>
+      </w:pPr>
+      <w:r>
+        <w:t xml:space="preserve">Nous séparons le jeu de données </w:t>
+      </w:r>
+      <w:r>
+        <w:t>e</w:t>
+      </w:r>
+      <w:r>
+        <w:t>n deux : une partie que nous allons utilis</w:t>
+      </w:r>
+      <w:r>
+        <w:t xml:space="preserve">er pour l’entrainement du modèle (le </w:t>
+      </w:r>
+      <w:proofErr w:type="spellStart"/>
+      <w:r>
+        <w:t>trainset</w:t>
+      </w:r>
+      <w:proofErr w:type="spellEnd"/>
+      <w:r>
+        <w:t xml:space="preserve">) et une partie que nous allons utiliser pour évaluer </w:t>
+      </w:r>
+      <w:r>
+        <w:lastRenderedPageBreak/>
+        <w:t>la performance de notre modèle obtenu</w:t>
+      </w:r>
+      <w:r>
+        <w:t xml:space="preserve"> (le </w:t>
+      </w:r>
+      <w:proofErr w:type="spellStart"/>
+      <w:r>
+        <w:t>testset</w:t>
+      </w:r>
+      <w:proofErr w:type="spellEnd"/>
+      <w:r>
+        <w:t>). Nous choisissons une répartition de 80/20%, qui e</w:t>
+      </w:r>
+      <w:r>
+        <w:t xml:space="preserve">st le plus commun. </w:t>
+      </w:r>
+    </w:p>
+    <w:p>
+      <w:pPr>
+        <w:rPr>
+          <w:b/>
+          <w:bCs/>
+        </w:rPr>
+      </w:pPr>
+      <w:r>
+        <w:rPr>
+          <w:b/>
+          <w:bCs/>
+        </w:rPr>
+        <w:t>Encoder</w:t>
+      </w:r>
+    </w:p>
+    <w:p>
+      <w:pPr>
+        <w:jc w:val="both"/>
+      </w:pPr>
+      <w:r>
+        <w:t xml:space="preserve">Les 3 variables </w:t>
+      </w:r>
+      <w:r>
+        <w:t xml:space="preserve">de type </w:t>
+      </w:r>
+      <w:proofErr w:type="spellStart"/>
+      <w:r>
+        <w:t>object</w:t>
+      </w:r>
+      <w:proofErr w:type="spellEnd"/>
+      <w:r>
+        <w:t xml:space="preserve"> sont catégorielles. Afin de pouvoir utiliser ces variables dans le développement d’un modèle de machine </w:t>
+      </w:r>
+      <w:proofErr w:type="spellStart"/>
+      <w:r>
+        <w:t>learning</w:t>
+      </w:r>
+      <w:proofErr w:type="spellEnd"/>
+      <w:r>
+        <w:t xml:space="preserve">, on va devoir les transformer en </w:t>
+      </w:r>
+      <w:r>
+        <w:t>valeurs numériques, c’est-à-dire, les encoder.</w:t>
+      </w:r>
+      <w:r>
+        <w:t xml:space="preserve"> On a des variables catégorielle </w:t>
+      </w:r>
+      <w:r>
+        <w:t>(sans ordre significatif) avec plusieurs catégories</w:t>
+      </w:r>
+      <w:r>
+        <w:t xml:space="preserve">, donc on utilise la méthode </w:t>
+      </w:r>
+      <w:proofErr w:type="spellStart"/>
+      <w:r>
+        <w:t>OneHot</w:t>
+      </w:r>
+      <w:proofErr w:type="spellEnd"/>
+      <w:r>
+        <w:t xml:space="preserve"> pour encoder les catégories dans plusieurs </w:t>
+      </w:r>
+      <w:r>
+        <w:t xml:space="preserve">colonnes appelé </w:t>
+      </w:r>
+      <w:proofErr w:type="spellStart"/>
+      <w:r>
+        <w:t>dumm</w:t>
+      </w:r>
+      <w:r>
+        <w:t>ies</w:t>
+      </w:r>
+      <w:proofErr w:type="spellEnd"/>
+      <w:r>
+        <w:t>.</w:t>
+      </w:r>
+    </w:p>
+    <w:p>
+      <w:pPr>
+        <w:jc w:val="both"/>
+      </w:pPr>
+      <w:r>
+        <w:t xml:space="preserve">Le </w:t>
+      </w:r>
+      <w:proofErr w:type="spellStart"/>
+      <w:r>
+        <w:t>dataframe</w:t>
+      </w:r>
+      <w:proofErr w:type="spellEnd"/>
+      <w:r>
+        <w:t xml:space="preserve"> contient maintenant que des valeurs numériques.</w:t>
+      </w:r>
+    </w:p>
+    <w:p>
+      <w:pPr>
+        <w:jc w:val="both"/>
+        <w:rPr>
+          <w:b/>
+          <w:bCs/>
+        </w:rPr>
+      </w:pPr>
+      <w:r>
+        <w:rPr>
+          <w:b/>
+          <w:bCs/>
+        </w:rPr>
+        <w:t>Normalisation des variables</w:t>
+      </w:r>
+    </w:p>
+    <w:p>
+      <w:pPr>
+        <w:jc w:val="both"/>
+      </w:pPr>
+      <w:r>
+        <w:t xml:space="preserve">Afin de garder les variables binaires telles qu’elles sont, une normalisation </w:t>
+      </w:r>
+      <w:proofErr w:type="spellStart"/>
+      <w:r>
+        <w:t>MinMax</w:t>
+      </w:r>
+      <w:proofErr w:type="spellEnd"/>
+      <w:r>
+        <w:t xml:space="preserve"> est utilisée. </w:t>
+      </w:r>
+    </w:p>
+    <w:p>
+      <w:pPr>
+        <w:jc w:val="both"/>
+        <w:rPr>
+          <w:i/>
+          <w:iCs/>
+        </w:rPr>
+      </w:pPr>
+      <w:r>
+        <w:rPr>
+          <w:i/>
+          <w:iCs/>
+        </w:rPr>
+        <w:t xml:space="preserve">Formula : </w:t>
+      </w:r>
+      <w:proofErr w:type="spellStart"/>
+      <w:r>
+        <w:rPr>
+          <w:i/>
+          <w:iCs/>
+        </w:rPr>
+        <w:t>X_std</w:t>
+      </w:r>
+      <w:proofErr w:type="spellEnd"/>
+      <w:r>
+        <w:rPr>
+          <w:i/>
+          <w:iCs/>
+        </w:rPr>
+        <w:t xml:space="preserve"> = (X - </w:t>
+      </w:r>
+      <w:proofErr w:type="spellStart"/>
+      <w:r>
+        <w:rPr>
+          <w:i/>
+          <w:iCs/>
+        </w:rPr>
+        <w:t>X</w:t>
+      </w:r>
+      <w:r>
+        <w:rPr>
+          <w:i/>
+          <w:iCs/>
+          <w:vertAlign w:val="subscript"/>
+        </w:rPr>
+        <w:t>min</w:t>
+      </w:r>
+      <w:proofErr w:type="spellEnd"/>
+      <w:r>
+        <w:rPr>
+          <w:i/>
+          <w:iCs/>
+        </w:rPr>
+        <w:t>) / (</w:t>
+      </w:r>
+      <w:proofErr w:type="spellStart"/>
+      <w:r>
+        <w:rPr>
+          <w:i/>
+          <w:iCs/>
+        </w:rPr>
+        <w:t>X</w:t>
+      </w:r>
+      <w:r>
+        <w:rPr>
+          <w:i/>
+          <w:iCs/>
+          <w:vertAlign w:val="subscript"/>
+        </w:rPr>
+        <w:t>max</w:t>
+      </w:r>
+      <w:proofErr w:type="spellEnd"/>
+      <w:r>
+        <w:rPr>
+          <w:i/>
+          <w:iCs/>
+        </w:rPr>
+        <w:t xml:space="preserve"> - </w:t>
+      </w:r>
+      <w:proofErr w:type="spellStart"/>
+      <w:r>
+        <w:rPr>
+          <w:i/>
+          <w:iCs/>
+        </w:rPr>
+        <w:t>X</w:t>
+      </w:r>
+      <w:r>
+        <w:rPr>
+          <w:i/>
+          <w:iCs/>
+          <w:vertAlign w:val="subscript"/>
+        </w:rPr>
+        <w:t>min</w:t>
+      </w:r>
+      <w:proofErr w:type="spellEnd"/>
+      <w:r>
+        <w:rPr>
+          <w:i/>
+          <w:iCs/>
+        </w:rPr>
+        <w:t>)</w:t>
+      </w:r>
+    </w:p>
+    <w:p>
+      <w:pPr>
+        <w:jc w:val="both"/>
+      </w:pPr>
+      <w:r>
+        <w:t xml:space="preserve">De cette manière toutes les </w:t>
+      </w:r>
+      <w:proofErr w:type="spellStart"/>
+      <w:r>
+        <w:t>features</w:t>
+      </w:r>
+      <w:proofErr w:type="spellEnd"/>
+      <w:r>
+        <w:t xml:space="preserve"> prennent une valeur entre 0 et 1</w:t>
+      </w:r>
+      <w:r>
+        <w:t xml:space="preserve"> et les variables binaires gardent leurs valeurs initiales.</w:t>
+      </w:r>
+    </w:p>
+    <w:p>
+      <w:pPr>
+        <w:pStyle w:val="Titre2"/>
+        <w:jc w:val="both"/>
+      </w:pPr>
+      <w:proofErr w:type="spellStart"/>
+      <w:r>
+        <w:t>Feature</w:t>
+      </w:r>
+      <w:proofErr w:type="spellEnd"/>
+      <w:r>
+        <w:t xml:space="preserve"> </w:t>
+      </w:r>
+      <w:proofErr w:type="spellStart"/>
+      <w:r>
+        <w:t>selection</w:t>
+      </w:r>
+      <w:proofErr w:type="spellEnd"/>
+    </w:p>
+    <w:p>
+      <w:pPr>
+        <w:jc w:val="both"/>
+        <w:rPr>
+          <w:i/>
+          <w:iCs/>
+        </w:rPr>
+      </w:pPr>
+      <w:r>
+        <w:rPr>
+          <w:i/>
+          <w:iCs/>
+        </w:rPr>
+        <w:t xml:space="preserve">Fichier : </w:t>
+      </w:r>
+      <w:r>
+        <w:rPr>
+          <w:i/>
+          <w:iCs/>
+        </w:rPr>
+        <w:t>controllers/</w:t>
+      </w:r>
+      <w:r>
+        <w:rPr>
+          <w:i/>
+          <w:iCs/>
+        </w:rPr>
+        <w:t>feature_selection.py</w:t>
+      </w:r>
+    </w:p>
+    <w:p>
+      <w:pPr>
+        <w:jc w:val="both"/>
+      </w:pPr>
+      <w:r>
+        <w:t xml:space="preserve">A cause de la forte </w:t>
+      </w:r>
+      <w:proofErr w:type="spellStart"/>
+      <w:r>
+        <w:t>multi</w:t>
+      </w:r>
+      <w:r>
+        <w:t>collinearité</w:t>
+      </w:r>
+      <w:proofErr w:type="spellEnd"/>
+      <w:r>
+        <w:t xml:space="preserve"> entre plusieurs </w:t>
+      </w:r>
+      <w:proofErr w:type="spellStart"/>
+      <w:r>
+        <w:t>features</w:t>
+      </w:r>
+      <w:proofErr w:type="spellEnd"/>
+      <w:r>
+        <w:t>,</w:t>
+      </w:r>
+      <w:r>
+        <w:t xml:space="preserve"> et le grand nombre de </w:t>
+      </w:r>
+      <w:proofErr w:type="spellStart"/>
+      <w:r>
+        <w:t>features</w:t>
+      </w:r>
+      <w:proofErr w:type="spellEnd"/>
+      <w:r>
+        <w:t xml:space="preserve"> comparé au nombre d’individus, </w:t>
+      </w:r>
+      <w:r>
+        <w:t xml:space="preserve">nous ne pouvons pas </w:t>
+      </w:r>
+      <w:r>
+        <w:t xml:space="preserve">inclure toutes les </w:t>
+      </w:r>
+      <w:proofErr w:type="spellStart"/>
+      <w:r>
+        <w:t>features</w:t>
+      </w:r>
+      <w:proofErr w:type="spellEnd"/>
+      <w:r>
+        <w:t>.</w:t>
+      </w:r>
+    </w:p>
+    <w:p>
+      <w:pPr>
+        <w:jc w:val="both"/>
+      </w:pPr>
+      <w:r>
+        <w:t xml:space="preserve">Nous avons </w:t>
+      </w:r>
+      <w:r>
+        <w:t>développé</w:t>
+      </w:r>
+      <w:r>
+        <w:t xml:space="preserve"> deux fonctions différentes qui permettent de sélectionner les </w:t>
+      </w:r>
+      <w:proofErr w:type="spellStart"/>
+      <w:r>
+        <w:t>features</w:t>
+      </w:r>
+      <w:proofErr w:type="spellEnd"/>
+      <w:r>
+        <w:t xml:space="preserve"> les plus pertinentes selon deux manières différentes. La première est appelée </w:t>
+      </w:r>
+      <w:proofErr w:type="spellStart"/>
+      <w:r>
+        <w:rPr>
+          <w:i/>
+          <w:iCs/>
+        </w:rPr>
+        <w:t>forward_feature_selection</w:t>
+      </w:r>
+      <w:proofErr w:type="spellEnd"/>
+      <w:r>
+        <w:t xml:space="preserve">. Cette fonction va tester plusieurs modèles de régression linéaire, testant tous les </w:t>
+      </w:r>
+      <w:proofErr w:type="spellStart"/>
+      <w:r>
+        <w:t>features</w:t>
+      </w:r>
+      <w:proofErr w:type="spellEnd"/>
+      <w:r>
+        <w:t xml:space="preserve"> une par une et à chaque boucle choisissant la </w:t>
+      </w:r>
+      <w:proofErr w:type="spellStart"/>
+      <w:r>
+        <w:t>feature</w:t>
+      </w:r>
+      <w:proofErr w:type="spellEnd"/>
+      <w:r>
+        <w:t xml:space="preserve"> avec le meilleur R² </w:t>
+      </w:r>
+      <w:proofErr w:type="spellStart"/>
+      <w:r>
+        <w:t>adjusted</w:t>
+      </w:r>
+      <w:proofErr w:type="spellEnd"/>
+      <w:r>
+        <w:t xml:space="preserve"> pour l’ajouter à la formule. La boucle principale s’arrête dès qu’il n’y a plus d’amélioration en ajoutant plus de </w:t>
+      </w:r>
+      <w:proofErr w:type="spellStart"/>
+      <w:r>
+        <w:t>features</w:t>
+      </w:r>
+      <w:proofErr w:type="spellEnd"/>
+      <w:r>
+        <w:t xml:space="preserve">. Le taux </w:t>
+      </w:r>
+      <w:r>
+        <w:t xml:space="preserve">permet de spécifier qu’un modèle doit améliorer le R² </w:t>
+      </w:r>
+      <w:proofErr w:type="spellStart"/>
+      <w:r>
+        <w:t>adjusted</w:t>
+      </w:r>
+      <w:proofErr w:type="spellEnd"/>
+      <w:r>
+        <w:t xml:space="preserve"> avec une certaine quantité, sinon un modèle plus simple avec moins de </w:t>
+      </w:r>
+      <w:proofErr w:type="spellStart"/>
+      <w:r>
+        <w:t>features</w:t>
+      </w:r>
+      <w:proofErr w:type="spellEnd"/>
+      <w:r>
+        <w:t xml:space="preserve"> est préféré. </w:t>
+      </w:r>
+      <w:r>
+        <w:t>Par default un taux de 0.001 est utilisé, mais peut facilement être chang</w:t>
+      </w:r>
+      <w:r>
+        <w:t>é</w:t>
+      </w:r>
+      <w:r>
+        <w:t>.</w:t>
+      </w:r>
+    </w:p>
+    <w:p>
+      <w:pPr>
+        <w:jc w:val="both"/>
+      </w:pPr>
+      <w:r>
+        <w:t xml:space="preserve">Une deuxième fonction utilise la méthode Lasso qui va également entrainer un modèle de régression linéaire (en réalité plusieurs, parce que nous utilisons </w:t>
+      </w:r>
+      <w:proofErr w:type="spellStart"/>
+      <w:r>
+        <w:t>LassoCV</w:t>
+      </w:r>
+      <w:proofErr w:type="spellEnd"/>
+      <w:r>
+        <w:t xml:space="preserve"> avec 5 </w:t>
+      </w:r>
+      <w:proofErr w:type="spellStart"/>
+      <w:r>
+        <w:t>subsets</w:t>
+      </w:r>
+      <w:proofErr w:type="spellEnd"/>
+      <w:r>
+        <w:t xml:space="preserve"> pour trouver la meilleurs valeurs alpha). La régularisation L1 utilisé par la méthode Lasso permet de réduire certains coefficients à zéro</w:t>
+      </w:r>
+      <w:r>
+        <w:t xml:space="preserve">. Cette opération réduit le surapprentissage en choisissant les </w:t>
+      </w:r>
+      <w:proofErr w:type="spellStart"/>
+      <w:r>
+        <w:t>features</w:t>
+      </w:r>
+      <w:proofErr w:type="spellEnd"/>
+      <w:r>
+        <w:t xml:space="preserve"> les plus importantes. Le paramètre alpha détermine l’amont de régularisation (alpha plus petit = faible régularisation = peu de </w:t>
+      </w:r>
+      <w:r>
+        <w:lastRenderedPageBreak/>
+        <w:t>coefficients mis à zéro ; alpha plus grand = forte régularisation = plus de coefficients mis à zéro).</w:t>
+      </w:r>
+    </w:p>
+    <w:p>
+      <w:pPr>
+        <w:jc w:val="both"/>
+      </w:pPr>
+      <w:r>
+        <w:t xml:space="preserve">Formule : </w:t>
+      </w:r>
+      <w:r>
+        <w:t>min</w:t>
+      </w:r>
+      <w:r>
+        <w:t xml:space="preserve"> </w:t>
+      </w:r>
+      <w:r>
+        <w:rPr>
+          <w:rFonts w:ascii="Cambria Math" w:hAnsi="Cambria Math" w:cs="Cambria Math"/>
+        </w:rPr>
+        <w:t>∣∣</w:t>
+      </w:r>
+      <w:r>
+        <w:t>y−Xβ</w:t>
+      </w:r>
+      <w:r>
+        <w:rPr>
+          <w:rFonts w:ascii="Cambria Math" w:hAnsi="Cambria Math" w:cs="Cambria Math"/>
+        </w:rPr>
+        <w:t>∣∣</w:t>
+      </w:r>
+      <w:r>
+        <w:rPr>
+          <w:vertAlign w:val="subscript"/>
+        </w:rPr>
+        <w:t>2</w:t>
+      </w:r>
+      <w:r>
+        <w:rPr>
+          <w:vertAlign w:val="superscript"/>
+        </w:rPr>
+        <w:t>2</w:t>
+      </w:r>
+      <w:r>
+        <w:rPr>
+          <w:rFonts w:ascii="Arial" w:hAnsi="Arial" w:cs="Arial"/>
+        </w:rPr>
+        <w:t>​</w:t>
+      </w:r>
+      <w:r>
+        <w:rPr>
+          <w:rFonts w:ascii="Arial" w:hAnsi="Arial" w:cs="Arial"/>
+        </w:rPr>
+        <w:t xml:space="preserve"> </w:t>
+      </w:r>
+      <w:r>
+        <w:t>+</w:t>
+      </w:r>
+      <w:r>
+        <w:t xml:space="preserve"> </w:t>
+      </w:r>
+      <w:r>
+        <w:t>α</w:t>
+      </w:r>
+      <w:r>
+        <w:rPr>
+          <w:rFonts w:ascii="Cambria Math" w:hAnsi="Cambria Math" w:cs="Cambria Math"/>
+        </w:rPr>
+        <w:t>∣∣</w:t>
+      </w:r>
+      <w:r>
+        <w:rPr>
+          <w:rFonts w:ascii="Aptos" w:hAnsi="Aptos" w:cs="Aptos"/>
+        </w:rPr>
+        <w:t>β</w:t>
+      </w:r>
+      <w:r>
+        <w:rPr>
+          <w:rFonts w:ascii="Cambria Math" w:hAnsi="Cambria Math" w:cs="Cambria Math"/>
+        </w:rPr>
+        <w:t>∣∣</w:t>
+      </w:r>
+      <w:r>
+        <w:rPr>
+          <w:vertAlign w:val="subscript"/>
+        </w:rPr>
+        <w:t>1</w:t>
+      </w:r>
+      <w:r>
+        <w:rPr>
+          <w:rFonts w:ascii="Arial" w:hAnsi="Arial" w:cs="Arial"/>
+        </w:rPr>
+        <w:t>​</w:t>
+      </w:r>
+    </w:p>
+    <w:p>
+      <w:pPr>
+        <w:pStyle w:val="Titre1"/>
+        <w:jc w:val="both"/>
+      </w:pPr>
+      <w:r>
+        <w:t>Mod</w:t>
+      </w:r>
+      <w:r>
+        <w:t>èles</w:t>
+      </w:r>
+    </w:p>
+    <w:p>
+      <w:pPr>
+        <w:rPr>
+          <w:i/>
+          <w:iCs/>
+        </w:rPr>
+      </w:pPr>
+      <w:r>
+        <w:rPr>
+          <w:i/>
+          <w:iCs/>
+        </w:rPr>
+        <w:t>Fichier : models/model.py</w:t>
+      </w:r>
+    </w:p>
+    <w:p>
+      <w:pPr>
+        <w:pStyle w:val="Titre2"/>
+        <w:jc w:val="both"/>
+      </w:pPr>
+      <w:r>
+        <w:t>Régression</w:t>
+      </w:r>
+      <w:r>
+        <w:t xml:space="preserve"> linéaire</w:t>
+      </w:r>
+    </w:p>
+    <w:p>
+      <w:pPr>
+        <w:jc w:val="both"/>
+      </w:pPr>
+      <w:r>
+        <w:t>Le premier modèle testé est une régression linéaire multiple.</w:t>
+      </w:r>
+      <w:r>
+        <w:t xml:space="preserve"> </w:t>
+      </w:r>
+      <w:r>
+        <w:t xml:space="preserve">Nous allons tester deux modèles de régression linéaire différents, celui présent dans le package de statistiques </w:t>
+      </w:r>
+      <w:proofErr w:type="spellStart"/>
+      <w:r>
+        <w:t>statsmodels</w:t>
+      </w:r>
+      <w:proofErr w:type="spellEnd"/>
+      <w:r>
+        <w:t xml:space="preserve"> (module </w:t>
+      </w:r>
+      <w:proofErr w:type="spellStart"/>
+      <w:r>
+        <w:t>formula.api</w:t>
+      </w:r>
+      <w:proofErr w:type="spellEnd"/>
+      <w:r>
+        <w:t>)</w:t>
+      </w:r>
+      <w:r>
+        <w:t xml:space="preserve"> comme </w:t>
+      </w:r>
+      <w:proofErr w:type="spellStart"/>
+      <w:r>
+        <w:t>ols</w:t>
+      </w:r>
+      <w:proofErr w:type="spellEnd"/>
+      <w:r>
+        <w:t xml:space="preserve"> (</w:t>
+      </w:r>
+      <w:proofErr w:type="spellStart"/>
+      <w:r>
+        <w:t>Ordinary</w:t>
+      </w:r>
+      <w:proofErr w:type="spellEnd"/>
+      <w:r>
+        <w:t xml:space="preserve"> Least Squares) et celui utilisant l</w:t>
+      </w:r>
+      <w:r>
+        <w:t xml:space="preserve">e package </w:t>
+      </w:r>
+      <w:proofErr w:type="spellStart"/>
+      <w:r>
+        <w:t>scikit-learn</w:t>
+      </w:r>
+      <w:proofErr w:type="spellEnd"/>
+      <w:r>
+        <w:t xml:space="preserve"> (module </w:t>
+      </w:r>
+      <w:proofErr w:type="spellStart"/>
+      <w:r>
+        <w:t>linear_model</w:t>
+      </w:r>
+      <w:proofErr w:type="spellEnd"/>
+      <w:r>
+        <w:t>)</w:t>
+      </w:r>
+      <w:r>
+        <w:t>. Dans les deux cas, le modèle va essayer de minimiser la somme des différences au carré entre les valeurs observées de la cible et les valeurs prédites.</w:t>
+      </w:r>
+      <w:r>
+        <w:t xml:space="preserve"> Les deux versions donnant des résultats identiques, le package </w:t>
+      </w:r>
+      <w:proofErr w:type="spellStart"/>
+      <w:r>
+        <w:t>statsmodels</w:t>
+      </w:r>
+      <w:proofErr w:type="spellEnd"/>
+      <w:r>
+        <w:t xml:space="preserve"> est gardé pour la suite de l’analyse.</w:t>
+      </w:r>
+    </w:p>
+    <w:p>
+      <w:pPr>
+        <w:jc w:val="both"/>
+      </w:pPr>
+      <w:r>
+        <w:t xml:space="preserve">La régression linéaire est une méthode statistique utilisée pour modéliser la relation entre une variable dépendante (ou </w:t>
+      </w:r>
+      <w:proofErr w:type="spellStart"/>
+      <w:r>
+        <w:t>target</w:t>
+      </w:r>
+      <w:proofErr w:type="spellEnd"/>
+      <w:r>
+        <w:t xml:space="preserve">) et une ou plusieurs variables indépendantes (ou </w:t>
+      </w:r>
+      <w:proofErr w:type="spellStart"/>
+      <w:r>
+        <w:t>features</w:t>
+      </w:r>
+      <w:proofErr w:type="spellEnd"/>
+      <w:r>
+        <w:t xml:space="preserve">). L'objectif est de trouver </w:t>
+      </w:r>
+      <w:r>
+        <w:t>le meilleur hyperplan</w:t>
+      </w:r>
+      <w:r>
+        <w:t xml:space="preserve"> qui minimise la somme des carrés des différences entre les valeurs observées et les valeurs prédites par le modèle.  En termes simples, la régression linéaire cherche à ajuster </w:t>
+      </w:r>
+      <w:r>
+        <w:t>un hyperplan</w:t>
+      </w:r>
+      <w:r>
+        <w:t xml:space="preserve"> aux données de manière à ce que la distance entre les points de données réels et les points de données prévus soit </w:t>
+      </w:r>
+      <w:proofErr w:type="gramStart"/>
+      <w:r>
+        <w:t>l</w:t>
+      </w:r>
+      <w:r>
+        <w:t>a</w:t>
+      </w:r>
+      <w:r>
+        <w:t xml:space="preserve"> plus petit</w:t>
+      </w:r>
+      <w:r>
+        <w:t>e</w:t>
+      </w:r>
+      <w:r>
+        <w:t xml:space="preserve"> possible</w:t>
+      </w:r>
+      <w:proofErr w:type="gramEnd"/>
+      <w:r>
+        <w:t>.</w:t>
+      </w:r>
+    </w:p>
+    <w:p>
+      <w:pPr>
+        <w:pStyle w:val="Titre2"/>
+      </w:pPr>
+      <w:r>
+        <w:t>Autre modèle</w:t>
+      </w:r>
+    </w:p>
+    <w:p/>
+    <w:p>
+      <w:pPr>
+        <w:pStyle w:val="Titre1"/>
+        <w:jc w:val="both"/>
+      </w:pPr>
+      <w:r>
+        <w:t>Evaluation</w:t>
+      </w:r>
+    </w:p>
+    <w:p>
+      <w:pPr>
+        <w:rPr>
+          <w:i/>
+          <w:iCs/>
+        </w:rPr>
+      </w:pPr>
+      <w:r>
+        <w:rPr>
+          <w:i/>
+          <w:iCs/>
+        </w:rPr>
+        <w:t>Fichier : models/model.py</w:t>
+      </w:r>
+    </w:p>
+    <w:p>
+      <w:pPr>
+        <w:pStyle w:val="Titre2"/>
+        <w:jc w:val="both"/>
+      </w:pPr>
+      <w:r>
+        <w:t>Métriques utilisées</w:t>
+      </w:r>
+    </w:p>
+    <w:p>
+      <w:pPr>
+        <w:jc w:val="both"/>
+      </w:pPr>
+      <w:r>
+        <w:t xml:space="preserve">Une première métrique utilisée pour évaluer la capacité prédictive du modèle sur le jeu test est le « root </w:t>
+      </w:r>
+      <w:proofErr w:type="spellStart"/>
+      <w:r>
+        <w:t>mean</w:t>
+      </w:r>
+      <w:proofErr w:type="spellEnd"/>
+      <w:r>
+        <w:t xml:space="preserve"> square </w:t>
+      </w:r>
+      <w:proofErr w:type="spellStart"/>
+      <w:r>
+        <w:t>error</w:t>
+      </w:r>
+      <w:proofErr w:type="spellEnd"/>
+      <w:r>
+        <w:t xml:space="preserve"> » défini comme la racine carrée de la moyenne des écarts entre prédiction et donnée test au carré. </w:t>
+      </w:r>
+      <w:r>
+        <w:t>Cette métrique permet d’estimer l’écart moyen entre la note prédite et la note actuelle d’un étudiant. Une deuxième métrique utilisée est le coefficient de détermination (R²) ajusté. Cette métrique rapporte la proportion de variation des données réponses expliquées par le modèle. Un ajustement est effectué pour pénaliser</w:t>
+      </w:r>
+      <w:r>
+        <w:t xml:space="preserve"> du nombre de prédicteurs</w:t>
+      </w:r>
+      <w:r>
+        <w:t>.</w:t>
+      </w:r>
+    </w:p>
+    <w:p>
+      <w:pPr>
+        <w:jc w:val="both"/>
+      </w:pPr>
+      <w:r>
+        <w:lastRenderedPageBreak/>
+        <w:t xml:space="preserve">En plus de la dérivation de métriques, la qualité des modèles est évaluée visuellement à partir de graphique de 2 graphiques : (i) résidus du modèle en fonction des prédictions du modèle afin d’évaluer si les erreurs sont uniformément </w:t>
+      </w:r>
+      <w:proofErr w:type="gramStart"/>
+      <w:r>
+        <w:t>distribué</w:t>
+      </w:r>
+      <w:proofErr w:type="gramEnd"/>
+      <w:r>
+        <w:t xml:space="preserve"> le long du gradient des notes ou si des patrons apparaissent (p.ex. plus forte variabilité pour des notes élevées), (ii) nuage de points des prédictions contre les notes observées, un modèle performant mène à des points alignés sur la droite 0 :1.</w:t>
+      </w:r>
+    </w:p>
+    <w:p>
+      <w:pPr>
+        <w:jc w:val="both"/>
+      </w:pPr>
+    </w:p>
+    <w:p>
+      <w:pPr>
+        <w:pStyle w:val="Titre2"/>
+        <w:jc w:val="both"/>
+      </w:pPr>
+      <w:r>
+        <w:t>Performances</w:t>
+      </w:r>
+    </w:p>
+    <w:p>
+      <w:pPr>
+        <w:jc w:val="both"/>
+      </w:pPr>
+      <w:r>
+        <w:t>Les métriques RMSE et R² des modèles linéaires</w:t>
+      </w:r>
+      <w:r>
+        <w:t xml:space="preserve"> et XX sélectionnées sur le jeu test sont indiqués dans le tableau ci-dessous :</w:t>
       </w:r>
     </w:p>
     <w:tbl>
@@ -1943,846 +5001,305 @@
         <w:tblLook w:val="04A0" w:firstRow="1" w:lastRow="0" w:firstColumn="1" w:lastColumn="0" w:noHBand="0" w:noVBand="1"/>
       </w:tblPr>
       <w:tblGrid>
-        <w:gridCol w:w="2265"/>
-        <w:gridCol w:w="2265"/>
-        <w:gridCol w:w="2266"/>
-        <w:gridCol w:w="2266"/>
+        <w:gridCol w:w="3020"/>
+        <w:gridCol w:w="3021"/>
+        <w:gridCol w:w="3021"/>
       </w:tblGrid>
       <w:tr>
         <w:tc>
           <w:tcPr>
-            <w:tcW w:w="2265" w:type="dxa"/>
-          </w:tcPr>
-          <w:p/>
-        </w:tc>
-        <w:tc>
-          <w:tcPr>
-            <w:tcW w:w="2265" w:type="dxa"/>
-          </w:tcPr>
-          <w:p/>
-        </w:tc>
-        <w:tc>
-          <w:tcPr>
-            <w:tcW w:w="2266" w:type="dxa"/>
-          </w:tcPr>
-          <w:p/>
-        </w:tc>
-        <w:tc>
-          <w:tcPr>
-            <w:tcW w:w="2266" w:type="dxa"/>
-          </w:tcPr>
-          <w:p/>
+            <w:tcW w:w="3020" w:type="dxa"/>
+          </w:tcPr>
+          <w:p>
+            <w:pPr>
+              <w:jc w:val="both"/>
+            </w:pPr>
+            <w:r>
+              <w:t>Modèle</w:t>
+            </w:r>
+          </w:p>
+        </w:tc>
+        <w:tc>
+          <w:tcPr>
+            <w:tcW w:w="3021" w:type="dxa"/>
+          </w:tcPr>
+          <w:p>
+            <w:pPr>
+              <w:jc w:val="both"/>
+            </w:pPr>
+            <w:r>
+              <w:t>RMSE</w:t>
+            </w:r>
+          </w:p>
+        </w:tc>
+        <w:tc>
+          <w:tcPr>
+            <w:tcW w:w="3021" w:type="dxa"/>
+          </w:tcPr>
+          <w:p>
+            <w:pPr>
+              <w:jc w:val="both"/>
+            </w:pPr>
+            <w:r>
+              <w:t>R² (</w:t>
+            </w:r>
+            <w:proofErr w:type="spellStart"/>
+            <w:r>
+              <w:t>adjusted</w:t>
+            </w:r>
+            <w:proofErr w:type="spellEnd"/>
+            <w:r>
+              <w:t>)</w:t>
+            </w:r>
+          </w:p>
         </w:tc>
       </w:tr>
       <w:tr>
         <w:tc>
           <w:tcPr>
-            <w:tcW w:w="2265" w:type="dxa"/>
-          </w:tcPr>
-          <w:p/>
-        </w:tc>
-        <w:tc>
-          <w:tcPr>
-            <w:tcW w:w="2265" w:type="dxa"/>
-          </w:tcPr>
-          <w:p/>
-        </w:tc>
-        <w:tc>
-          <w:tcPr>
-            <w:tcW w:w="2266" w:type="dxa"/>
-          </w:tcPr>
-          <w:p/>
-        </w:tc>
-        <w:tc>
-          <w:tcPr>
-            <w:tcW w:w="2266" w:type="dxa"/>
-          </w:tcPr>
-          <w:p/>
+            <w:tcW w:w="3020" w:type="dxa"/>
+          </w:tcPr>
+          <w:p>
+            <w:pPr>
+              <w:jc w:val="both"/>
+            </w:pPr>
+            <w:r>
+              <w:t xml:space="preserve">Régression – all </w:t>
+            </w:r>
+            <w:proofErr w:type="spellStart"/>
+            <w:r>
+              <w:t>features</w:t>
+            </w:r>
+            <w:proofErr w:type="spellEnd"/>
+          </w:p>
+        </w:tc>
+        <w:tc>
+          <w:tcPr>
+            <w:tcW w:w="3021" w:type="dxa"/>
+          </w:tcPr>
+          <w:p>
+            <w:pPr>
+              <w:jc w:val="both"/>
+            </w:pPr>
+            <w:r>
+              <w:t>16.74</w:t>
+            </w:r>
+          </w:p>
+        </w:tc>
+        <w:tc>
+          <w:tcPr>
+            <w:tcW w:w="3021" w:type="dxa"/>
+          </w:tcPr>
+          <w:p>
+            <w:pPr>
+              <w:jc w:val="both"/>
+            </w:pPr>
+            <w:r>
+              <w:t>-13.14</w:t>
+            </w:r>
+          </w:p>
         </w:tc>
       </w:tr>
       <w:tr>
         <w:tc>
           <w:tcPr>
-            <w:tcW w:w="2265" w:type="dxa"/>
-          </w:tcPr>
-          <w:p/>
-        </w:tc>
-        <w:tc>
-          <w:tcPr>
-            <w:tcW w:w="2265" w:type="dxa"/>
-          </w:tcPr>
-          <w:p/>
-        </w:tc>
-        <w:tc>
-          <w:tcPr>
-            <w:tcW w:w="2266" w:type="dxa"/>
-          </w:tcPr>
-          <w:p/>
-        </w:tc>
-        <w:tc>
-          <w:tcPr>
-            <w:tcW w:w="2266" w:type="dxa"/>
-          </w:tcPr>
-          <w:p/>
+            <w:tcW w:w="3020" w:type="dxa"/>
+          </w:tcPr>
+          <w:p>
+            <w:pPr>
+              <w:jc w:val="both"/>
+            </w:pPr>
+            <w:r>
+              <w:t xml:space="preserve">Régression – lasso </w:t>
+            </w:r>
+            <w:proofErr w:type="spellStart"/>
+            <w:r>
+              <w:t>sél</w:t>
+            </w:r>
+            <w:proofErr w:type="spellEnd"/>
+            <w:r>
+              <w:t>.</w:t>
+            </w:r>
+          </w:p>
+        </w:tc>
+        <w:tc>
+          <w:tcPr>
+            <w:tcW w:w="3021" w:type="dxa"/>
+          </w:tcPr>
+          <w:p>
+            <w:pPr>
+              <w:jc w:val="both"/>
+            </w:pPr>
+            <w:r>
+              <w:t>4.61</w:t>
+            </w:r>
+          </w:p>
+        </w:tc>
+        <w:tc>
+          <w:tcPr>
+            <w:tcW w:w="3021" w:type="dxa"/>
+          </w:tcPr>
+          <w:p>
+            <w:pPr>
+              <w:jc w:val="both"/>
+            </w:pPr>
+            <w:r>
+              <w:t>-0.07</w:t>
+            </w:r>
+          </w:p>
         </w:tc>
       </w:tr>
       <w:tr>
         <w:tc>
           <w:tcPr>
-            <w:tcW w:w="2265" w:type="dxa"/>
-          </w:tcPr>
-          <w:p/>
-        </w:tc>
-        <w:tc>
-          <w:tcPr>
-            <w:tcW w:w="2265" w:type="dxa"/>
-          </w:tcPr>
-          <w:p/>
-        </w:tc>
-        <w:tc>
-          <w:tcPr>
-            <w:tcW w:w="2266" w:type="dxa"/>
-          </w:tcPr>
-          <w:p/>
-        </w:tc>
-        <w:tc>
-          <w:tcPr>
-            <w:tcW w:w="2266" w:type="dxa"/>
-          </w:tcPr>
-          <w:p/>
+            <w:tcW w:w="3020" w:type="dxa"/>
+          </w:tcPr>
+          <w:p>
+            <w:pPr>
+              <w:jc w:val="both"/>
+            </w:pPr>
+            <w:r>
+              <w:t xml:space="preserve">Régression – </w:t>
+            </w:r>
+            <w:proofErr w:type="spellStart"/>
+            <w:r>
+              <w:t>forward</w:t>
+            </w:r>
+            <w:proofErr w:type="spellEnd"/>
+            <w:r>
+              <w:t xml:space="preserve"> </w:t>
+            </w:r>
+            <w:proofErr w:type="spellStart"/>
+            <w:r>
+              <w:t>sél</w:t>
+            </w:r>
+            <w:proofErr w:type="spellEnd"/>
+            <w:r>
+              <w:t>.</w:t>
+            </w:r>
+          </w:p>
+        </w:tc>
+        <w:tc>
+          <w:tcPr>
+            <w:tcW w:w="3021" w:type="dxa"/>
+          </w:tcPr>
+          <w:p>
+            <w:pPr>
+              <w:jc w:val="both"/>
+            </w:pPr>
+            <w:r>
+              <w:t>5.09</w:t>
+            </w:r>
+          </w:p>
+        </w:tc>
+        <w:tc>
+          <w:tcPr>
+            <w:tcW w:w="3021" w:type="dxa"/>
+          </w:tcPr>
+          <w:p>
+            <w:pPr>
+              <w:jc w:val="both"/>
+            </w:pPr>
+            <w:r>
+              <w:t>-0.31</w:t>
+            </w:r>
+          </w:p>
         </w:tc>
       </w:tr>
       <w:tr>
         <w:tc>
           <w:tcPr>
-            <w:tcW w:w="2265" w:type="dxa"/>
-          </w:tcPr>
-          <w:p/>
-        </w:tc>
-        <w:tc>
-          <w:tcPr>
-            <w:tcW w:w="2265" w:type="dxa"/>
-          </w:tcPr>
-          <w:p/>
-        </w:tc>
-        <w:tc>
-          <w:tcPr>
-            <w:tcW w:w="2266" w:type="dxa"/>
-          </w:tcPr>
-          <w:p/>
-        </w:tc>
-        <w:tc>
-          <w:tcPr>
-            <w:tcW w:w="2266" w:type="dxa"/>
-          </w:tcPr>
-          <w:p/>
-        </w:tc>
-      </w:tr>
-      <w:tr>
-        <w:tc>
-          <w:tcPr>
-            <w:tcW w:w="2265" w:type="dxa"/>
-          </w:tcPr>
-          <w:p/>
-        </w:tc>
-        <w:tc>
-          <w:tcPr>
-            <w:tcW w:w="2265" w:type="dxa"/>
-          </w:tcPr>
-          <w:p/>
-        </w:tc>
-        <w:tc>
-          <w:tcPr>
-            <w:tcW w:w="2266" w:type="dxa"/>
-          </w:tcPr>
-          <w:p/>
-        </w:tc>
-        <w:tc>
-          <w:tcPr>
-            <w:tcW w:w="2266" w:type="dxa"/>
-          </w:tcPr>
-          <w:p/>
+            <w:tcW w:w="3020" w:type="dxa"/>
+          </w:tcPr>
+          <w:p>
+            <w:pPr>
+              <w:jc w:val="both"/>
+            </w:pPr>
+            <w:r>
+              <w:t>XX</w:t>
+            </w:r>
+          </w:p>
+        </w:tc>
+        <w:tc>
+          <w:tcPr>
+            <w:tcW w:w="3021" w:type="dxa"/>
+          </w:tcPr>
+          <w:p>
+            <w:pPr>
+              <w:jc w:val="both"/>
+            </w:pPr>
+          </w:p>
+        </w:tc>
+        <w:tc>
+          <w:tcPr>
+            <w:tcW w:w="3021" w:type="dxa"/>
+          </w:tcPr>
+          <w:p>
+            <w:pPr>
+              <w:jc w:val="both"/>
+            </w:pPr>
+          </w:p>
         </w:tc>
       </w:tr>
     </w:tbl>
-    <w:p/>
-    <w:p>
-      <w:pPr>
-        <w:rPr>
-          <w:b/>
-          <w:bCs/>
-        </w:rPr>
-      </w:pPr>
-      <w:r>
-        <w:rPr>
-          <w:b/>
-          <w:bCs/>
-        </w:rPr>
-        <w:t xml:space="preserve">Distribution des </w:t>
-      </w:r>
-      <w:proofErr w:type="spellStart"/>
-      <w:r>
-        <w:rPr>
-          <w:b/>
-          <w:bCs/>
-        </w:rPr>
-        <w:t>features</w:t>
-      </w:r>
-      <w:proofErr w:type="spellEnd"/>
-    </w:p>
-    <w:p>
-      <w:r>
-        <w:t xml:space="preserve">La plupart (54) des colonnes ont </w:t>
-      </w:r>
-      <w:r>
-        <w:t>des entiers comme valeurs</w:t>
-      </w:r>
-      <w:r>
-        <w:t xml:space="preserve">. </w:t>
-      </w:r>
-      <w:r>
-        <w:t xml:space="preserve">Il y a 9 colonnes avec des </w:t>
-      </w:r>
-      <w:proofErr w:type="spellStart"/>
-      <w:r>
-        <w:t>floats</w:t>
-      </w:r>
-      <w:proofErr w:type="spellEnd"/>
-      <w:r>
-        <w:t xml:space="preserve"> et trois colonnes sont catégorielles.</w:t>
-      </w:r>
-      <w:r>
-        <w:t xml:space="preserve"> Les distributions des </w:t>
-      </w:r>
-      <w:proofErr w:type="spellStart"/>
-      <w:r>
-        <w:t>features</w:t>
-      </w:r>
-      <w:proofErr w:type="spellEnd"/>
-      <w:r>
-        <w:t xml:space="preserve"> sont diverses</w:t>
-      </w:r>
-      <w:r>
-        <w:t>, mais ils ont tous au moins deux valeurs différentes.</w:t>
-      </w:r>
-    </w:p>
-    <w:p>
-      <w:pPr>
-        <w:rPr>
-          <w:b/>
-          <w:bCs/>
-        </w:rPr>
-      </w:pPr>
-      <w:r>
-        <w:rPr>
-          <w:b/>
-          <w:bCs/>
-        </w:rPr>
-        <w:t xml:space="preserve">Relation </w:t>
-      </w:r>
-      <w:proofErr w:type="spellStart"/>
-      <w:r>
-        <w:rPr>
-          <w:b/>
-          <w:bCs/>
-        </w:rPr>
-        <w:t>features</w:t>
-      </w:r>
-      <w:proofErr w:type="spellEnd"/>
-      <w:r>
-        <w:rPr>
-          <w:b/>
-          <w:bCs/>
-        </w:rPr>
-        <w:t xml:space="preserve"> et </w:t>
-      </w:r>
-      <w:proofErr w:type="spellStart"/>
-      <w:r>
-        <w:rPr>
-          <w:b/>
-          <w:bCs/>
-        </w:rPr>
-        <w:t>target</w:t>
-      </w:r>
-      <w:proofErr w:type="spellEnd"/>
-    </w:p>
-    <w:p>
-      <w:r>
-        <w:t>Il n’y a pas de relation significante entre les notes et les variables catégorielles.</w:t>
-      </w:r>
-    </w:p>
-    <w:p>
-      <w:r>
-        <w:t xml:space="preserve">Les corrélations entre les notes et les variables </w:t>
-      </w:r>
-      <w:proofErr w:type="spellStart"/>
-      <w:r>
-        <w:t>int</w:t>
-      </w:r>
-      <w:proofErr w:type="spellEnd"/>
-      <w:r>
-        <w:t xml:space="preserve"> et </w:t>
-      </w:r>
-      <w:proofErr w:type="spellStart"/>
-      <w:r>
-        <w:t>float</w:t>
-      </w:r>
-      <w:proofErr w:type="spellEnd"/>
-      <w:r>
-        <w:t xml:space="preserve"> varient entre</w:t>
-      </w:r>
-      <w:r>
-        <w:t xml:space="preserve"> -0,18</w:t>
-      </w:r>
-      <w:r>
-        <w:t xml:space="preserve"> et 0,26</w:t>
-      </w:r>
-      <w:r>
-        <w:t xml:space="preserve">. </w:t>
-      </w:r>
-      <w:r>
-        <w:t>Il y a une corrélation</w:t>
-      </w:r>
-      <w:r>
-        <w:t xml:space="preserve"> positive</w:t>
-      </w:r>
-      <w:r>
-        <w:t xml:space="preserve"> (Pearson) significante entre les notes et :</w:t>
-      </w:r>
-    </w:p>
-    <w:p>
-      <w:pPr>
-        <w:pStyle w:val="Paragraphedeliste"/>
-        <w:numPr>
-          <w:ilvl w:val="0"/>
-          <w:numId w:val="2"/>
-        </w:numPr>
-      </w:pPr>
-      <w:proofErr w:type="spellStart"/>
-      <w:r>
-        <w:t>Evenement_Fichier</w:t>
-      </w:r>
-      <w:proofErr w:type="spellEnd"/>
-      <w:r>
-        <w:t xml:space="preserve"> déposé</w:t>
-      </w:r>
-    </w:p>
-    <w:p>
-      <w:pPr>
-        <w:pStyle w:val="Paragraphedeliste"/>
-        <w:numPr>
-          <w:ilvl w:val="0"/>
-          <w:numId w:val="2"/>
-        </w:numPr>
-      </w:pPr>
-      <w:proofErr w:type="spellStart"/>
-      <w:r>
-        <w:t>Evenement_Travail</w:t>
-      </w:r>
-      <w:proofErr w:type="spellEnd"/>
-      <w:r>
-        <w:t xml:space="preserve"> de devoir remis</w:t>
-      </w:r>
-    </w:p>
-    <w:p>
-      <w:pPr>
-        <w:pStyle w:val="Paragraphedeliste"/>
-        <w:numPr>
-          <w:ilvl w:val="0"/>
-          <w:numId w:val="2"/>
-        </w:numPr>
-      </w:pPr>
-      <w:proofErr w:type="spellStart"/>
-      <w:r>
-        <w:t>Composant_Remises</w:t>
-      </w:r>
-      <w:proofErr w:type="spellEnd"/>
-      <w:r>
-        <w:t xml:space="preserve"> de fichiers</w:t>
-      </w:r>
-    </w:p>
-    <w:p>
-      <w:pPr>
-        <w:pStyle w:val="Paragraphedeliste"/>
-        <w:numPr>
-          <w:ilvl w:val="0"/>
-          <w:numId w:val="2"/>
-        </w:numPr>
-      </w:pPr>
-      <w:proofErr w:type="spellStart"/>
-      <w:r>
-        <w:t>Evenement_Formulaire</w:t>
-      </w:r>
-      <w:proofErr w:type="spellEnd"/>
-      <w:r>
-        <w:t xml:space="preserve"> de remise consulté</w:t>
-      </w:r>
-    </w:p>
-    <w:p>
-      <w:pPr>
-        <w:pStyle w:val="Paragraphedeliste"/>
-        <w:numPr>
-          <w:ilvl w:val="0"/>
-          <w:numId w:val="2"/>
-        </w:numPr>
-      </w:pPr>
-      <w:proofErr w:type="spellStart"/>
-      <w:r>
-        <w:t>Evenement_</w:t>
-      </w:r>
-      <w:r>
-        <w:t>Travail</w:t>
-      </w:r>
-      <w:proofErr w:type="spellEnd"/>
-      <w:r>
-        <w:t xml:space="preserve"> de devoir modifié</w:t>
-      </w:r>
-    </w:p>
-    <w:p>
-      <w:pPr>
-        <w:pStyle w:val="Paragraphedeliste"/>
-        <w:numPr>
-          <w:ilvl w:val="0"/>
-          <w:numId w:val="2"/>
-        </w:numPr>
-      </w:pPr>
-      <w:proofErr w:type="spellStart"/>
-      <w:r>
-        <w:t>Evenement_Travail</w:t>
-      </w:r>
-      <w:proofErr w:type="spellEnd"/>
-      <w:r>
-        <w:t xml:space="preserve"> de devoir créé</w:t>
-      </w:r>
-    </w:p>
-    <w:p>
-      <w:r>
-        <w:t xml:space="preserve">Les autres </w:t>
-      </w:r>
-      <w:r>
-        <w:t>corrélations sont non-significatives.</w:t>
-      </w:r>
-    </w:p>
-    <w:p>
-      <w:pPr>
-        <w:rPr>
-          <w:b/>
-          <w:bCs/>
-        </w:rPr>
-      </w:pPr>
-      <w:r>
-        <w:rPr>
-          <w:b/>
-          <w:bCs/>
-        </w:rPr>
-        <w:t xml:space="preserve">Relations </w:t>
-      </w:r>
-      <w:proofErr w:type="spellStart"/>
-      <w:r>
-        <w:rPr>
-          <w:b/>
-          <w:bCs/>
-        </w:rPr>
-        <w:t>featu</w:t>
-      </w:r>
-      <w:r>
-        <w:rPr>
-          <w:b/>
-          <w:bCs/>
-        </w:rPr>
-        <w:t>re</w:t>
-      </w:r>
-      <w:proofErr w:type="spellEnd"/>
-      <w:r>
-        <w:rPr>
-          <w:b/>
-          <w:bCs/>
-        </w:rPr>
-        <w:t xml:space="preserve"> x </w:t>
-      </w:r>
-      <w:proofErr w:type="spellStart"/>
-      <w:r>
-        <w:rPr>
-          <w:b/>
-          <w:bCs/>
-        </w:rPr>
-        <w:t>feature</w:t>
-      </w:r>
-      <w:proofErr w:type="spellEnd"/>
-    </w:p>
-    <w:p>
-      <w:r>
-        <w:t xml:space="preserve">Il y a </w:t>
-      </w:r>
-      <w:r>
-        <w:t>des</w:t>
-      </w:r>
-      <w:r>
-        <w:t xml:space="preserve"> très forte</w:t>
-      </w:r>
-      <w:r>
-        <w:t>s</w:t>
-      </w:r>
-      <w:r>
-        <w:t xml:space="preserve"> corrélations entre les 6 </w:t>
-      </w:r>
-      <w:proofErr w:type="spellStart"/>
-      <w:r>
-        <w:t>features</w:t>
-      </w:r>
-      <w:proofErr w:type="spellEnd"/>
-      <w:r>
-        <w:t xml:space="preserve"> ayant une corrélation significative avec le </w:t>
-      </w:r>
-      <w:proofErr w:type="spellStart"/>
-      <w:r>
-        <w:t>target</w:t>
-      </w:r>
-      <w:proofErr w:type="spellEnd"/>
-      <w:r>
-        <w:t xml:space="preserve">. </w:t>
-      </w:r>
-      <w:r>
-        <w:t xml:space="preserve">Il y a également des corrélations fortes </w:t>
-      </w:r>
-      <w:r>
-        <w:t xml:space="preserve">entre plusieurs autres </w:t>
-      </w:r>
-      <w:proofErr w:type="spellStart"/>
-      <w:r>
-        <w:t>features</w:t>
-      </w:r>
-      <w:proofErr w:type="spellEnd"/>
-      <w:r>
-        <w:t xml:space="preserve">, ce </w:t>
-      </w:r>
-      <w:r>
-        <w:lastRenderedPageBreak/>
-        <w:t xml:space="preserve">qui n’est </w:t>
-      </w:r>
-      <w:r>
-        <w:t>pas étonnante vue</w:t>
-      </w:r>
-      <w:r>
-        <w:t xml:space="preserve"> que les colonnes « contexte</w:t>
-      </w:r>
-      <w:r>
-        <w:t> », « </w:t>
-      </w:r>
-      <w:proofErr w:type="spellStart"/>
-      <w:r>
-        <w:t>evenement</w:t>
-      </w:r>
-      <w:proofErr w:type="spellEnd"/>
-      <w:r>
-        <w:t> » et « composant » sont intrinsèquement fortement liées</w:t>
-      </w:r>
-      <w:r>
-        <w:t xml:space="preserve"> et forme la base de plusieurs </w:t>
-      </w:r>
-      <w:proofErr w:type="spellStart"/>
-      <w:r>
-        <w:t>features</w:t>
-      </w:r>
-      <w:proofErr w:type="spellEnd"/>
-      <w:r>
-        <w:t xml:space="preserve">. Nos analyses futures vont alors devoir </w:t>
-      </w:r>
-      <w:r>
-        <w:t xml:space="preserve">prendre en compte cette </w:t>
-      </w:r>
-      <w:proofErr w:type="spellStart"/>
-      <w:r>
-        <w:t>multicollinearité</w:t>
-      </w:r>
-      <w:proofErr w:type="spellEnd"/>
-      <w:r>
-        <w:t>.</w:t>
-      </w:r>
-    </w:p>
-    <w:p>
-      <w:r>
-        <w:t>Cependant, on constate plusieurs variables qui sont parfaitement corrél</w:t>
-      </w:r>
-      <w:r>
-        <w:t>ée</w:t>
-      </w:r>
-      <w:r>
-        <w:t xml:space="preserve"> l’un à l’autre</w:t>
-      </w:r>
-      <w:r>
-        <w:t xml:space="preserve"> (</w:t>
-      </w:r>
-      <w:r>
-        <w:t xml:space="preserve">coefficient de </w:t>
-      </w:r>
-      <w:r>
-        <w:t xml:space="preserve">corrélation </w:t>
-      </w:r>
-      <w:r>
-        <w:t>égal à</w:t>
-      </w:r>
-      <w:r>
-        <w:t xml:space="preserve"> 1)</w:t>
-      </w:r>
-      <w:r>
-        <w:t xml:space="preserve">. </w:t>
-      </w:r>
-      <w:r>
-        <w:t>Vue que ces variables contiennent exactement la même information, on va supprimer une colonne de chaque pair.</w:t>
-      </w:r>
-      <w:r>
-        <w:t xml:space="preserve"> </w:t>
-      </w:r>
-      <w:r>
-        <w:t>Ainsi 14 variables sont supprimé</w:t>
-      </w:r>
-      <w:r>
-        <w:t>e</w:t>
-      </w:r>
-      <w:r>
-        <w:t>s.</w:t>
-      </w:r>
-    </w:p>
-    <w:p>
-      <w:pPr>
-        <w:pStyle w:val="Titre2"/>
-      </w:pPr>
-      <w:proofErr w:type="spellStart"/>
-      <w:r>
-        <w:t>Feature</w:t>
-      </w:r>
-      <w:proofErr w:type="spellEnd"/>
-      <w:r>
-        <w:t xml:space="preserve"> </w:t>
-      </w:r>
-      <w:r>
-        <w:t>transformation</w:t>
-      </w:r>
-    </w:p>
-    <w:p>
-      <w:pPr>
-        <w:rPr>
-          <w:b/>
-          <w:bCs/>
-        </w:rPr>
-      </w:pPr>
-      <w:r>
-        <w:rPr>
-          <w:b/>
-          <w:bCs/>
-        </w:rPr>
-        <w:t>Train-test split</w:t>
-      </w:r>
-    </w:p>
-    <w:p>
-      <w:r>
-        <w:t xml:space="preserve">Nous séparons le jeu de données </w:t>
-      </w:r>
-      <w:r>
-        <w:t>e</w:t>
-      </w:r>
-      <w:r>
-        <w:t>n deux : une partie que nous allons utilis</w:t>
-      </w:r>
-      <w:r>
-        <w:t xml:space="preserve">er pour l’entrainement du modèle (le </w:t>
-      </w:r>
-      <w:proofErr w:type="spellStart"/>
-      <w:r>
-        <w:t>trainset</w:t>
-      </w:r>
-      <w:proofErr w:type="spellEnd"/>
-      <w:r>
-        <w:t>) et une partie que nous allons utiliser pour évaluer la performance de notre modèle obtenu</w:t>
-      </w:r>
-      <w:r>
-        <w:t xml:space="preserve"> (le </w:t>
-      </w:r>
-      <w:proofErr w:type="spellStart"/>
-      <w:r>
-        <w:t>testset</w:t>
-      </w:r>
-      <w:proofErr w:type="spellEnd"/>
-      <w:r>
-        <w:t>). Nous choisissons une répartition de 80/20%, qui e</w:t>
-      </w:r>
-      <w:r>
-        <w:t xml:space="preserve">st le plus commun. </w:t>
-      </w:r>
-    </w:p>
-    <w:p>
-      <w:pPr>
-        <w:rPr>
-          <w:b/>
-          <w:bCs/>
-        </w:rPr>
-      </w:pPr>
-      <w:r>
-        <w:rPr>
-          <w:b/>
-          <w:bCs/>
-        </w:rPr>
-        <w:t>Encoder</w:t>
-      </w:r>
-    </w:p>
-    <w:p>
-      <w:r>
-        <w:t xml:space="preserve">Les 3 variables </w:t>
-      </w:r>
-      <w:r>
-        <w:t xml:space="preserve">de type </w:t>
-      </w:r>
-      <w:proofErr w:type="spellStart"/>
-      <w:r>
-        <w:t>object</w:t>
-      </w:r>
-      <w:proofErr w:type="spellEnd"/>
-      <w:r>
-        <w:t xml:space="preserve"> sont catégorielles. Afin de pouvoir utiliser ces variables dans le développement d’un modèle de machine </w:t>
-      </w:r>
-      <w:proofErr w:type="spellStart"/>
-      <w:r>
-        <w:t>learning</w:t>
-      </w:r>
-      <w:proofErr w:type="spellEnd"/>
-      <w:r>
-        <w:t xml:space="preserve">, on va devoir les transformer en </w:t>
-      </w:r>
-      <w:r>
-        <w:t>valeurs numériques, c’est-à-dire, les encoder.</w:t>
-      </w:r>
-      <w:r>
-        <w:t xml:space="preserve"> On a des variables catégorielle </w:t>
-      </w:r>
-      <w:r>
-        <w:t>(sans ordre significatif) avec plusieurs catégories</w:t>
-      </w:r>
-      <w:r>
-        <w:t xml:space="preserve">, donc on utilise la méthode </w:t>
-      </w:r>
-      <w:proofErr w:type="spellStart"/>
-      <w:r>
-        <w:t>OneHot</w:t>
-      </w:r>
-      <w:proofErr w:type="spellEnd"/>
-      <w:r>
-        <w:t xml:space="preserve"> pour encoder les catégories dans plusieurs </w:t>
-      </w:r>
-      <w:r>
-        <w:t xml:space="preserve">colonnes appelé </w:t>
-      </w:r>
-      <w:proofErr w:type="spellStart"/>
-      <w:r>
-        <w:t>dumm</w:t>
-      </w:r>
-      <w:r>
-        <w:t>ies</w:t>
-      </w:r>
-      <w:proofErr w:type="spellEnd"/>
-      <w:r>
-        <w:t>.</w:t>
-      </w:r>
-    </w:p>
-    <w:p>
-      <w:r>
-        <w:t xml:space="preserve">Le </w:t>
-      </w:r>
-      <w:proofErr w:type="spellStart"/>
-      <w:r>
-        <w:t>dataframe</w:t>
-      </w:r>
-      <w:proofErr w:type="spellEnd"/>
-      <w:r>
-        <w:t xml:space="preserve"> contient maintenant que des valeurs numériques.</w:t>
-      </w:r>
-    </w:p>
-    <w:p>
-      <w:pPr>
-        <w:rPr>
-          <w:b/>
-          <w:bCs/>
-        </w:rPr>
-      </w:pPr>
-      <w:r>
-        <w:rPr>
-          <w:b/>
-          <w:bCs/>
-        </w:rPr>
-        <w:t>Normalisation des variables</w:t>
-      </w:r>
-    </w:p>
-    <w:p/>
-    <w:p>
-      <w:pPr>
-        <w:pStyle w:val="Titre2"/>
-      </w:pPr>
-      <w:proofErr w:type="spellStart"/>
-      <w:r>
-        <w:lastRenderedPageBreak/>
-        <w:t>Feature</w:t>
-      </w:r>
-      <w:proofErr w:type="spellEnd"/>
-      <w:r>
-        <w:t xml:space="preserve"> </w:t>
-      </w:r>
-      <w:proofErr w:type="spellStart"/>
-      <w:r>
-        <w:t>selection</w:t>
-      </w:r>
-      <w:proofErr w:type="spellEnd"/>
+    <w:p>
+      <w:pPr>
+        <w:jc w:val="both"/>
+      </w:pPr>
+    </w:p>
+    <w:p>
+      <w:pPr>
+        <w:jc w:val="both"/>
+      </w:pPr>
     </w:p>
     <w:p>
       <w:pPr>
         <w:pStyle w:val="Titre1"/>
       </w:pPr>
       <w:r>
-        <w:t>Modélisation</w:t>
-      </w:r>
-    </w:p>
-    <w:p>
-      <w:pPr>
-        <w:pStyle w:val="Titre2"/>
-      </w:pPr>
-      <w:r>
-        <w:t>Régression</w:t>
-      </w:r>
-    </w:p>
-    <w:p>
-      <w:pPr>
-        <w:pStyle w:val="Titre2"/>
-      </w:pPr>
-      <w:r>
-        <w:t>Autre modèle</w:t>
-      </w:r>
-    </w:p>
-    <w:p>
-      <w:pPr>
-        <w:pStyle w:val="Titre1"/>
-      </w:pPr>
-      <w:r>
-        <w:t>Evaluation</w:t>
-      </w:r>
-    </w:p>
-    <w:p>
-      <w:pPr>
-        <w:pStyle w:val="Titre2"/>
-      </w:pPr>
-      <w:r>
-        <w:t>Métriques utilisées</w:t>
-      </w:r>
-    </w:p>
-    <w:p>
-      <w:pPr>
-        <w:pStyle w:val="Titre2"/>
-      </w:pPr>
-      <w:r>
-        <w:t>Performances</w:t>
-      </w:r>
-    </w:p>
-    <w:p/>
-    <w:p/>
-    <w:p/>
+        <w:t>Remarques</w:t>
+      </w:r>
+    </w:p>
+    <w:p>
+      <w:proofErr w:type="spellStart"/>
+      <w:r>
+        <w:t>Reproductabilité</w:t>
+      </w:r>
+      <w:proofErr w:type="spellEnd"/>
+      <w:r>
+        <w:t xml:space="preserve"> ? </w:t>
+      </w:r>
+    </w:p>
+    <w:p>
+      <w:proofErr w:type="spellStart"/>
+      <w:r>
+        <w:t>Répresentativité</w:t>
+      </w:r>
+      <w:proofErr w:type="spellEnd"/>
+      <w:r>
+        <w:t xml:space="preserve"> données</w:t>
+      </w:r>
+    </w:p>
+    <w:p>
+      <w:r>
+        <w:t>Quantité de données</w:t>
+      </w:r>
+    </w:p>
+    <w:p>
+      <w:pPr>
+        <w:jc w:val="both"/>
+      </w:pPr>
+    </w:p>
+    <w:p>
+      <w:pPr>
+        <w:jc w:val="both"/>
+      </w:pPr>
+    </w:p>
+    <w:p>
+      <w:pPr>
+        <w:jc w:val="both"/>
+      </w:pPr>
+    </w:p>
     <w:sectPr>
       <w:footerReference w:type="default" r:id="rId7"/>
       <w:pgSz w:w="11906" w:h="16838"/>
@@ -4190,6 +6707,36 @@
     <w:uiPriority w:val="99"/>
     <w:rsid w:val="00FC6C31"/>
   </w:style>
+  <w:style w:type="paragraph" w:styleId="PrformatHTML">
+    <w:name w:val="HTML Preformatted"/>
+    <w:basedOn w:val="Normal"/>
+    <w:link w:val="PrformatHTMLCar"/>
+    <w:uiPriority w:val="99"/>
+    <w:semiHidden/>
+    <w:unhideWhenUsed/>
+    <w:rsid w:val="00CB2540"/>
+    <w:pPr>
+      <w:spacing w:after="0" w:line="240" w:lineRule="auto"/>
+    </w:pPr>
+    <w:rPr>
+      <w:rFonts w:ascii="Consolas" w:hAnsi="Consolas"/>
+      <w:sz w:val="20"/>
+      <w:szCs w:val="20"/>
+    </w:rPr>
+  </w:style>
+  <w:style w:type="character" w:customStyle="1" w:styleId="PrformatHTMLCar">
+    <w:name w:val="Préformaté HTML Car"/>
+    <w:basedOn w:val="Policepardfaut"/>
+    <w:link w:val="PrformatHTML"/>
+    <w:uiPriority w:val="99"/>
+    <w:semiHidden/>
+    <w:rsid w:val="00CB2540"/>
+    <w:rPr>
+      <w:rFonts w:ascii="Consolas" w:hAnsi="Consolas"/>
+      <w:sz w:val="20"/>
+      <w:szCs w:val="20"/>
+    </w:rPr>
+  </w:style>
 </w:styles>
 </file>
 

</xml_diff>